<commit_message>
adicao pagina assinaturas, criacao do artigo
</commit_message>
<xml_diff>
--- a/DOCS/Artigo_cristian_ritter.docx
+++ b/DOCS/Artigo_cristian_ritter.docx
@@ -153,9 +153,6 @@
     </w:p>
     <w:p>
       <w:pPr>
-        <w:rPr>
-          <w:lang w:val="pt-BR"/>
-        </w:rPr>
         <w:sectPr>
           <w:type w:val="continuous"/>
           <w:pgSz w:w="11906" w:h="16838" w:code="9"/>
@@ -167,9 +164,6 @@
     </w:p>
     <w:p>
       <w:pPr>
-        <w:rPr>
-          <w:lang w:val="pt-BR"/>
-        </w:rPr>
         <w:sectPr>
           <w:type w:val="continuous"/>
           <w:pgSz w:w="11906" w:h="16838" w:code="9"/>
@@ -179,9 +173,6 @@
         </w:sectPr>
       </w:pPr>
       <w:r>
-        <w:rPr>
-          <w:lang w:val="pt-BR"/>
-        </w:rPr>
         <w:lastRenderedPageBreak/>
         <w:br w:type="column"/>
       </w:r>
@@ -191,38 +182,24 @@
         <w:pStyle w:val="Unipampa-PargrafodoResumo"/>
         <w:rPr>
           <w:rFonts w:ascii="Times New Roman" w:hAnsi="Times New Roman" w:cs="Times New Roman"/>
-          <w:b/>
           <w:bCs/>
           <w:kern w:val="0"/>
-          <w:sz w:val="18"/>
-          <w:szCs w:val="18"/>
+          <w:sz w:val="20"/>
+          <w:szCs w:val="20"/>
           <w:lang w:eastAsia="en-US" w:bidi="ar-SA"/>
         </w:rPr>
       </w:pPr>
       <w:r>
         <w:rPr>
           <w:rFonts w:ascii="Times New Roman" w:hAnsi="Times New Roman" w:cs="Times New Roman"/>
-          <w:b/>
           <w:bCs/>
           <w:kern w:val="0"/>
-          <w:sz w:val="18"/>
-          <w:szCs w:val="18"/>
+          <w:sz w:val="20"/>
+          <w:szCs w:val="20"/>
           <w:lang w:eastAsia="en-US" w:bidi="ar-SA"/>
         </w:rPr>
         <w:lastRenderedPageBreak/>
-        <w:t>Resumo. Este trabalho</w:t>
-      </w:r>
-      <w:r>
-        <w:rPr>
-          <w:rFonts w:ascii="Times New Roman" w:hAnsi="Times New Roman" w:cs="Times New Roman"/>
-          <w:b/>
-          <w:bCs/>
-          <w:kern w:val="0"/>
-          <w:sz w:val="18"/>
-          <w:szCs w:val="18"/>
-          <w:lang w:eastAsia="en-US" w:bidi="ar-SA"/>
-        </w:rPr>
-        <w:t xml:space="preserve"> propõe o desenvolvimento de um sistema para medição de energia monofásico de baixa tensão baseado em redes de comunicação de dados sem fio que realizará o monitoramento de diversos parâmetros elétricos da rede e seu registro em um serviço de banco de dados. </w:t>
+        <w:t xml:space="preserve">Resumo. Este trabalho propõe o desenvolvimento de um sistema para medição de energia monofásico de baixa tensão baseado em redes de comunicação de dados sem fio que realizará o monitoramento de diversos parâmetros elétricos da rede e seu registro em um serviço de banco de dados. </w:t>
       </w:r>
     </w:p>
     <w:p>
@@ -230,12 +207,18 @@
         <w:pStyle w:val="Abstract"/>
         <w:rPr>
           <w:rFonts w:cs="Arial"/>
+          <w:b w:val="0"/>
+          <w:sz w:val="20"/>
+          <w:szCs w:val="20"/>
           <w:lang w:val="pt-BR"/>
         </w:rPr>
       </w:pPr>
       <w:proofErr w:type="spellStart"/>
       <w:r>
         <w:rPr>
+          <w:b w:val="0"/>
+          <w:sz w:val="20"/>
+          <w:szCs w:val="20"/>
           <w:lang w:val="pt-BR"/>
         </w:rPr>
         <w:t>Keywords</w:t>
@@ -243,12 +226,18 @@
       <w:proofErr w:type="spellEnd"/>
       <w:r>
         <w:rPr>
+          <w:b w:val="0"/>
+          <w:sz w:val="20"/>
+          <w:szCs w:val="20"/>
           <w:lang w:val="pt-BR"/>
         </w:rPr>
         <w:t xml:space="preserve"> </w:t>
       </w:r>
       <w:r>
         <w:rPr>
+          <w:b w:val="0"/>
+          <w:sz w:val="20"/>
+          <w:szCs w:val="20"/>
           <w:lang w:val="pt-BR"/>
         </w:rPr>
         <w:t>—</w:t>
@@ -256,6 +245,9 @@
       <w:r>
         <w:rPr>
           <w:rFonts w:cs="Arial"/>
+          <w:b w:val="0"/>
+          <w:sz w:val="20"/>
+          <w:szCs w:val="20"/>
           <w:lang w:val="pt-BR"/>
         </w:rPr>
         <w:t xml:space="preserve"> </w:t>
@@ -263,6 +255,9 @@
       <w:r>
         <w:rPr>
           <w:rFonts w:cs="Arial"/>
+          <w:b w:val="0"/>
+          <w:sz w:val="20"/>
+          <w:szCs w:val="20"/>
           <w:lang w:val="pt-BR"/>
         </w:rPr>
         <w:t xml:space="preserve">Internet das Coisas, monitor de energia, </w:t>
@@ -271,6 +266,9 @@
       <w:r>
         <w:rPr>
           <w:rFonts w:cs="Arial"/>
+          <w:b w:val="0"/>
+          <w:sz w:val="20"/>
+          <w:szCs w:val="20"/>
           <w:lang w:val="pt-BR"/>
         </w:rPr>
         <w:t>microcontroladores</w:t>
@@ -279,6 +277,9 @@
       <w:r>
         <w:rPr>
           <w:rFonts w:cs="Arial"/>
+          <w:b w:val="0"/>
+          <w:sz w:val="20"/>
+          <w:szCs w:val="20"/>
           <w:lang w:val="pt-BR"/>
         </w:rPr>
         <w:t>, sensores de corrente e tensão.</w:t>
@@ -286,6 +287,9 @@
       <w:r>
         <w:rPr>
           <w:rFonts w:cs="Arial"/>
+          <w:b w:val="0"/>
+          <w:sz w:val="20"/>
+          <w:szCs w:val="20"/>
           <w:lang w:val="pt-BR"/>
         </w:rPr>
         <w:t xml:space="preserve"> </w:t>
@@ -294,14 +298,8 @@
     <w:p>
       <w:pPr>
         <w:pStyle w:val="Ttulo5"/>
-        <w:rPr>
-          <w:lang w:val="pt-BR"/>
-        </w:rPr>
-      </w:pPr>
-      <w:r>
-        <w:rPr>
-          <w:lang w:val="pt-BR"/>
-        </w:rPr>
+      </w:pPr>
+      <w:r>
         <w:t>Introdução</w:t>
       </w:r>
     </w:p>
@@ -311,15 +309,25 @@
         <w:jc w:val="both"/>
         <w:rPr>
           <w:rFonts w:cs="Arial"/>
-          <w:lang w:val="pt-BR"/>
         </w:rPr>
       </w:pPr>
       <w:r>
         <w:rPr>
           <w:rFonts w:cs="Arial"/>
-          <w:lang w:val="pt-BR"/>
-        </w:rPr>
-        <w:t xml:space="preserve">Concorrentemente à popularização da internet e sua disponibilização sobre diversas formas de propagação, muitas delas sem a necessidade de fios, houve também a ampliação da gama de dispositivos com dimensões reduzidas e baixo consumo que podem acessar tais redes e compartilhar dados de sensoriamento e até mesmo de controle para sistemas nas mais diversas áreas, com uma ótima relação de custo benefício. Isso tem incentivado uma cada vez mais evidente tendência de interconexão e monitoração de dispositivos e ambientes, não somente industriais, mas também domésticos. </w:t>
+        </w:rPr>
+        <w:t xml:space="preserve">Concorrentemente à popularização da internet e sua disponibilização sobre diversas formas de propagação, muitas delas sem a necessidade de fios, houve também a ampliação da gama de dispositivos com dimensões reduzidas e baixo consumo que podem acessar tais redes e compartilhar dados de sensoriamento e até mesmo de controle para sistemas nas mais diversas áreas, com uma ótima relação de custo benefício. Isso tem incentivado uma cada vez mais </w:t>
+      </w:r>
+      <w:r>
+        <w:rPr>
+          <w:rFonts w:cs="Arial"/>
+        </w:rPr>
+        <w:t>evidente</w:t>
+      </w:r>
+      <w:r>
+        <w:rPr>
+          <w:rFonts w:cs="Arial"/>
+        </w:rPr>
+        <w:t xml:space="preserve"> tendência de interconexão e monitoração de dispositivos e ambientes, não somente industriais, mas também domésticos. </w:t>
       </w:r>
     </w:p>
     <w:p>
@@ -329,37 +337,26 @@
         <w:rPr>
           <w:rFonts w:cs="Arial"/>
           <w:u w:val="single"/>
-          <w:lang w:val="pt-BR"/>
         </w:rPr>
       </w:pPr>
       <w:r>
         <w:rPr>
           <w:rFonts w:cs="Arial"/>
-          <w:lang w:val="pt-BR"/>
         </w:rPr>
         <w:t>P</w:t>
       </w:r>
       <w:r>
         <w:rPr>
           <w:rFonts w:cs="Arial"/>
-          <w:lang w:val="pt-BR"/>
         </w:rPr>
         <w:t>ropõe-se neste trabalho o desenvolvimento de um sistema para medição de energia monofásica de baixa tensão baseado em rede sem fio que realizará o monitoramento e registro de diversos parâmetros elétricos da rede.  A medição dos parâmetros elétricos da rede será feita utilizando um circuito integrado especificamente desenvolvido para este fim. Utilizar-se-á um microcontrolador com interface de rede sem fio integrada para leitura, processamento e envio de informações que serão armazenados em um serviço de armazenamento de dados online. As análises e os resultados obtidos poderão ser consultados diretamente pela internet em uma aplicação web desenvolvida para este fim.</w:t>
       </w:r>
-      <w:bookmarkStart w:id="0" w:name="_GoBack"/>
-      <w:bookmarkEnd w:id="0"/>
     </w:p>
     <w:p>
       <w:pPr>
         <w:pStyle w:val="Ttulo5"/>
-        <w:rPr>
-          <w:lang w:val="pt-BR"/>
-        </w:rPr>
-      </w:pPr>
-      <w:r>
-        <w:rPr>
-          <w:lang w:val="pt-BR"/>
-        </w:rPr>
+      </w:pPr>
+      <w:r>
         <w:t>Principais Conceitos</w:t>
       </w:r>
     </w:p>
@@ -370,603 +367,57 @@
           <w:numId w:val="29"/>
         </w:numPr>
         <w:jc w:val="left"/>
-        <w:rPr>
-          <w:lang w:val="pt-BR"/>
-        </w:rPr>
-      </w:pPr>
-      <w:r>
-        <w:rPr>
-          <w:lang w:val="pt-BR"/>
-        </w:rPr>
-        <w:t>Acesso Remoto</w:t>
+      </w:pPr>
+      <w:r>
+        <w:t>Internet das Coisas e o protocolo MQTT</w:t>
       </w:r>
     </w:p>
     <w:p>
       <w:pPr>
         <w:jc w:val="both"/>
-        <w:rPr>
-          <w:lang w:val="pt-BR"/>
-        </w:rPr>
-      </w:pPr>
-      <w:r>
-        <w:rPr>
-          <w:lang w:val="pt-BR"/>
-        </w:rPr>
-        <w:t xml:space="preserve">Tais tecnologias têm sido amplamente empregadas em diferentes áreas como, por exemplo, as redes de telefonia celular, a transmissão de dados via satélite e, sobretudo, as redes sem fio com abrangência local, classificadas como </w:t>
-      </w:r>
-      <w:r>
-        <w:rPr>
-          <w:i/>
-          <w:iCs/>
-          <w:lang w:val="pt-BR"/>
-        </w:rPr>
-        <w:t>Wireless</w:t>
-      </w:r>
-      <w:r>
-        <w:rPr>
-          <w:lang w:val="pt-BR"/>
-        </w:rPr>
-        <w:t xml:space="preserve"> LAN, também conhecidas como redes </w:t>
-      </w:r>
-      <w:r>
-        <w:rPr>
-          <w:i/>
-          <w:iCs/>
-          <w:lang w:val="pt-BR"/>
-        </w:rPr>
-        <w:t>Wi-Fi</w:t>
-      </w:r>
-      <w:r>
-        <w:rPr>
-          <w:lang w:val="pt-BR"/>
-        </w:rPr>
-        <w:t xml:space="preserve">, </w:t>
-      </w:r>
-      <w:r>
-        <w:rPr>
-          <w:lang w:val="pt-BR"/>
-        </w:rPr>
+      </w:pPr>
+      <w:r>
+        <w:t xml:space="preserve">O protocolo MQTT é um protocolo com baixo </w:t>
+      </w:r>
+      <w:proofErr w:type="spellStart"/>
+      <w:r>
+        <w:t>pay</w:t>
+      </w:r>
+      <w:r>
+        <w:t>load</w:t>
+      </w:r>
+      <w:proofErr w:type="spellEnd"/>
+      <w:r>
+        <w:t xml:space="preserve"> (leve) de mensagens TCP/IP</w:t>
+      </w:r>
+      <w:r>
+        <w:t xml:space="preserve"> para sensores ou dispositivos móveis. Este protocolo utiliza um esquema de comunicação fundamentado no modelo publicador-assinante e é muito </w:t>
+      </w:r>
+      <w:r>
         <w:lastRenderedPageBreak/>
-        <w:t>presentes em ambientes residenciais e corporativos (BOBAK, 2001).</w:t>
+        <w:t xml:space="preserve">utilizado em internet das coisas. Seu fundamento </w:t>
+      </w:r>
+      <w:r>
+        <w:t>básico é apresentado na Figura 1</w:t>
+      </w:r>
+      <w:r>
+        <w:t>.</w:t>
       </w:r>
     </w:p>
     <w:p>
       <w:pPr>
         <w:jc w:val="both"/>
-        <w:rPr>
-          <w:lang w:val="pt-BR"/>
-        </w:rPr>
-      </w:pPr>
-      <w:r>
-        <w:rPr>
-          <w:lang w:val="pt-BR"/>
-        </w:rPr>
-        <w:t xml:space="preserve">Através de rede </w:t>
-      </w:r>
-      <w:proofErr w:type="spellStart"/>
-      <w:r>
-        <w:rPr>
-          <w:i/>
-          <w:iCs/>
-          <w:lang w:val="pt-BR"/>
-        </w:rPr>
-        <w:t>wi-fi</w:t>
-      </w:r>
-      <w:proofErr w:type="spellEnd"/>
-      <w:r>
-        <w:rPr>
-          <w:lang w:val="pt-BR"/>
-        </w:rPr>
-        <w:t>, pode-se realizar esse gerenciamento remoto de um determinado sistema. O sistema aqui proposto possui uma resistência elétrica, a qual receberá um sinal para realizar seu aquecimento, e quem enviará esse sinal, será o controlador PID, que receberá o valor da temperatura em tempo real.</w:t>
-      </w:r>
-    </w:p>
-    <w:p>
-      <w:pPr>
-        <w:jc w:val="both"/>
-        <w:rPr>
-          <w:lang w:val="pt-BR"/>
-        </w:rPr>
-      </w:pPr>
-    </w:p>
-    <w:p>
-      <w:pPr>
-        <w:numPr>
-          <w:ilvl w:val="0"/>
-          <w:numId w:val="29"/>
-        </w:numPr>
-        <w:jc w:val="left"/>
-        <w:rPr>
-          <w:lang w:val="pt-BR"/>
-        </w:rPr>
-      </w:pPr>
-      <w:r>
-        <w:rPr>
-          <w:lang w:val="pt-BR"/>
-        </w:rPr>
-        <w:t>Controlador PID</w:t>
-      </w:r>
-    </w:p>
-    <w:p>
-      <w:pPr>
-        <w:jc w:val="both"/>
-        <w:rPr>
-          <w:lang w:val="pt-BR"/>
-        </w:rPr>
-      </w:pPr>
-      <w:r>
-        <w:rPr>
-          <w:lang w:val="pt-BR"/>
-        </w:rPr>
-        <w:t xml:space="preserve">O controlador PID, ou simplesmente PID, é uma técnica de controle de processos que une as ações derivativa, </w:t>
-      </w:r>
-      <w:proofErr w:type="gramStart"/>
-      <w:r>
-        <w:rPr>
-          <w:lang w:val="pt-BR"/>
-        </w:rPr>
-        <w:t>integrativa e proporcional, fazendo, assim, com que o sinal de erro seja minimizado pela ação do proporcional, zerado pela ação integral e obtido com uma velocidade</w:t>
-      </w:r>
-      <w:proofErr w:type="gramEnd"/>
-      <w:r>
-        <w:rPr>
-          <w:lang w:val="pt-BR"/>
-        </w:rPr>
-        <w:t xml:space="preserve"> </w:t>
-      </w:r>
-      <w:proofErr w:type="spellStart"/>
-      <w:r>
-        <w:rPr>
-          <w:lang w:val="pt-BR"/>
-        </w:rPr>
-        <w:t>antecipativa</w:t>
-      </w:r>
-      <w:proofErr w:type="spellEnd"/>
-      <w:r>
-        <w:rPr>
-          <w:lang w:val="pt-BR"/>
-        </w:rPr>
-        <w:t xml:space="preserve"> pela ação derivativa.</w:t>
-      </w:r>
-    </w:p>
-    <w:p>
-      <w:pPr>
-        <w:jc w:val="both"/>
-        <w:rPr>
-          <w:lang w:val="pt-BR"/>
-        </w:rPr>
-      </w:pPr>
-      <w:r>
-        <w:rPr>
-          <w:lang w:val="pt-BR"/>
-        </w:rPr>
-        <w:t> Os sistemas de controle de malha aberta são aqueles em que o sinal de saída não exerce nenhuma ação de controle no sistema, neles o sinal de saída não é medido nem utilizado para realimentação do sistema para comparação com a entrada (OGATA, 2011).</w:t>
-      </w:r>
-    </w:p>
-    <w:p>
-      <w:pPr>
-        <w:jc w:val="both"/>
-        <w:rPr>
-          <w:lang w:val="pt-BR"/>
-        </w:rPr>
-      </w:pPr>
-      <w:r>
-        <w:rPr>
-          <w:lang w:val="pt-BR"/>
-        </w:rPr>
-        <w:t>Já no controle em malha fechada, o sinal de saída possui um efeito direto na ação do controle e é designado por um sistema de controle com realimentação. Neste tipo, o sinal de erro que corresponde à diferença entre os valores de referência e de alimentação, é introduzido no controlador de modo a reduzir o erro e a manter a saída do sistema num determinado valor pretendido pelo usuário. (OGATA, 2011).</w:t>
-      </w:r>
-    </w:p>
-    <w:p>
-      <w:pPr>
-        <w:jc w:val="both"/>
-        <w:rPr>
-          <w:lang w:val="pt-BR"/>
-        </w:rPr>
-      </w:pPr>
-    </w:p>
-    <w:p>
-      <w:pPr>
-        <w:numPr>
-          <w:ilvl w:val="0"/>
-          <w:numId w:val="29"/>
-        </w:numPr>
-        <w:jc w:val="left"/>
-        <w:rPr>
-          <w:lang w:val="pt-BR"/>
-        </w:rPr>
-      </w:pPr>
-      <w:r>
-        <w:rPr>
-          <w:lang w:val="pt-BR"/>
-        </w:rPr>
-        <w:t>Transdutor de temperatura</w:t>
-      </w:r>
-    </w:p>
-    <w:p>
-      <w:pPr>
-        <w:jc w:val="both"/>
-        <w:rPr>
-          <w:lang w:val="pt-BR"/>
-        </w:rPr>
-      </w:pPr>
-      <w:r>
-        <w:rPr>
-          <w:lang w:val="pt-BR"/>
-        </w:rPr>
-        <w:t xml:space="preserve">Termopares são sensores de temperatura simples, robustos e de baixo custo, sendo amplamente utilizados nos mais variados processos de medição de temperatura. Um termopar é constituído de dois metais distintos unidos em uma das extremidades. (SCERVINI, 2009).  </w:t>
-      </w:r>
-    </w:p>
-    <w:p>
-      <w:pPr>
-        <w:jc w:val="both"/>
-        <w:rPr>
-          <w:lang w:val="pt-BR"/>
-        </w:rPr>
-      </w:pPr>
-      <w:r>
-        <w:rPr>
-          <w:lang w:val="pt-BR"/>
-        </w:rPr>
-        <w:t>O termopar tipo K (</w:t>
-      </w:r>
-      <w:proofErr w:type="spellStart"/>
-      <w:r>
-        <w:rPr>
-          <w:lang w:val="pt-BR"/>
-        </w:rPr>
-        <w:t>Cromel</w:t>
-      </w:r>
-      <w:proofErr w:type="spellEnd"/>
-      <w:r>
-        <w:rPr>
-          <w:lang w:val="pt-BR"/>
-        </w:rPr>
-        <w:t xml:space="preserve"> e Alumínio) é um termopar de uso genérico. Tem um baixo custo e, devido a sua popularidade e estão disponíveis variadas sondas. Cobrem temperaturas entre os -200 e os 1200. </w:t>
-      </w:r>
-      <w:proofErr w:type="gramStart"/>
-      <w:r>
-        <w:rPr>
-          <w:lang w:val="pt-BR"/>
-        </w:rPr>
-        <w:t>tendo</w:t>
-      </w:r>
-      <w:proofErr w:type="gramEnd"/>
-      <w:r>
-        <w:rPr>
-          <w:lang w:val="pt-BR"/>
-        </w:rPr>
-        <w:t xml:space="preserve"> uma sensibilidade de aproximadamente 41µV/°C. (MARCINICHEN, 2018).</w:t>
-      </w:r>
-    </w:p>
-    <w:p>
-      <w:pPr>
-        <w:jc w:val="both"/>
-        <w:rPr>
-          <w:lang w:val="pt-BR"/>
-        </w:rPr>
-      </w:pPr>
-      <w:r>
-        <w:rPr>
-          <w:lang w:val="pt-BR"/>
-        </w:rPr>
-        <w:lastRenderedPageBreak/>
-        <w:t>Para conseguir realizar a leitura desse termopar, pois ele possui valores de tensão muito baixos, precisa-se utilizar um amplificador de tensão, para conseguir elevar esses valores de tensão e ter uma melhor escala de temperatura futuramente.</w:t>
-      </w:r>
-    </w:p>
-    <w:p>
-      <w:pPr>
-        <w:jc w:val="both"/>
-        <w:rPr>
-          <w:lang w:val="pt-BR"/>
-        </w:rPr>
-      </w:pPr>
-      <w:r>
-        <w:rPr>
-          <w:lang w:val="pt-BR"/>
-        </w:rPr>
-        <w:t xml:space="preserve">O conversor escolhido foi o AD620, da </w:t>
-      </w:r>
-      <w:proofErr w:type="spellStart"/>
-      <w:r>
-        <w:rPr>
-          <w:lang w:val="pt-BR"/>
-        </w:rPr>
-        <w:t>Analog</w:t>
-      </w:r>
-      <w:proofErr w:type="spellEnd"/>
-      <w:r>
-        <w:rPr>
-          <w:lang w:val="pt-BR"/>
-        </w:rPr>
-        <w:t xml:space="preserve"> </w:t>
-      </w:r>
-      <w:proofErr w:type="spellStart"/>
-      <w:r>
-        <w:rPr>
-          <w:lang w:val="pt-BR"/>
-        </w:rPr>
-        <w:t>Device</w:t>
-      </w:r>
-      <w:proofErr w:type="spellEnd"/>
-      <w:r>
-        <w:rPr>
-          <w:lang w:val="pt-BR"/>
-        </w:rPr>
-        <w:t xml:space="preserve">, que é um amplificador de instrumentação monolítico de baixo custo e alta precisão. Ele requer apenas um resistor externo para definir um ganho entre </w:t>
-      </w:r>
-      <w:proofErr w:type="gramStart"/>
-      <w:r>
-        <w:rPr>
-          <w:lang w:val="pt-BR"/>
-        </w:rPr>
-        <w:t>1</w:t>
-      </w:r>
-      <w:proofErr w:type="gramEnd"/>
-      <w:r>
-        <w:rPr>
-          <w:lang w:val="pt-BR"/>
-        </w:rPr>
-        <w:t xml:space="preserve"> e 1000. </w:t>
-      </w:r>
-    </w:p>
-    <w:p>
-      <w:pPr>
-        <w:pStyle w:val="Ttulo5"/>
-        <w:rPr>
-          <w:lang w:val="pt-BR"/>
-        </w:rPr>
-      </w:pPr>
-      <w:r>
-        <w:rPr>
-          <w:lang w:val="pt-BR"/>
-        </w:rPr>
-        <w:t>Desenvolvimento do Sistema</w:t>
-      </w:r>
-    </w:p>
-    <w:p>
-      <w:pPr>
-        <w:numPr>
-          <w:ilvl w:val="0"/>
-          <w:numId w:val="29"/>
-        </w:numPr>
-        <w:jc w:val="left"/>
-        <w:rPr>
-          <w:lang w:val="pt-BR"/>
-        </w:rPr>
-      </w:pPr>
-      <w:r>
-        <w:rPr>
-          <w:lang w:val="pt-BR"/>
-        </w:rPr>
-        <w:t>Materiais e Componentes Utilizados</w:t>
-      </w:r>
-    </w:p>
-    <w:p>
-      <w:pPr>
-        <w:ind w:firstLine="1134"/>
-        <w:jc w:val="both"/>
-        <w:rPr>
-          <w:lang w:val="pt-BR"/>
-        </w:rPr>
-      </w:pPr>
-      <w:r>
-        <w:rPr>
-          <w:lang w:val="pt-BR"/>
-        </w:rPr>
-        <w:t>Para realizar o projeto</w:t>
-      </w:r>
-      <w:r>
-        <w:rPr>
-          <w:lang w:val="pt-BR"/>
-        </w:rPr>
-        <w:t xml:space="preserve"> de hardware – figura 1</w:t>
-      </w:r>
-      <w:r>
-        <w:rPr>
-          <w:lang w:val="pt-BR"/>
-        </w:rPr>
-        <w:t>, f</w:t>
-      </w:r>
-      <w:r>
-        <w:rPr>
-          <w:lang w:val="pt-BR"/>
-        </w:rPr>
-        <w:t>ez</w:t>
-      </w:r>
-      <w:r>
-        <w:rPr>
-          <w:lang w:val="pt-BR"/>
-        </w:rPr>
-        <w:t>-se necessário o desenvolvimento de uma placa com um amplificador AD</w:t>
-      </w:r>
-      <w:r>
-        <w:rPr>
-          <w:lang w:val="pt-BR"/>
-        </w:rPr>
-        <w:t xml:space="preserve"> (</w:t>
-      </w:r>
-      <w:r>
-        <w:rPr>
-          <w:lang w:val="pt-BR"/>
-        </w:rPr>
-        <w:t>6</w:t>
-      </w:r>
-      <w:r>
-        <w:rPr>
-          <w:lang w:val="pt-BR"/>
-        </w:rPr>
-        <w:t>)</w:t>
-      </w:r>
-      <w:r>
-        <w:rPr>
-          <w:lang w:val="pt-BR"/>
-        </w:rPr>
-        <w:t xml:space="preserve"> para a leitura do sensor termopar tipo K</w:t>
-      </w:r>
-      <w:r>
-        <w:rPr>
-          <w:lang w:val="pt-BR"/>
-        </w:rPr>
-        <w:t xml:space="preserve"> que está fixado a uma base metálica juntamente com uma resistência de ferro de passar roupa (4)</w:t>
-      </w:r>
-      <w:r>
-        <w:rPr>
-          <w:lang w:val="pt-BR"/>
-        </w:rPr>
-        <w:t>,</w:t>
-      </w:r>
-      <w:r>
-        <w:rPr>
-          <w:lang w:val="pt-BR"/>
-        </w:rPr>
-        <w:t xml:space="preserve"> que é acionada pela plataforma de programação descrita abaixo através de um relé de estado solido (5)</w:t>
-      </w:r>
-      <w:r>
-        <w:rPr>
-          <w:lang w:val="pt-BR"/>
-        </w:rPr>
-        <w:t xml:space="preserve">. Também foi necessária a utilização de uma placa reguladora de tensão </w:t>
-      </w:r>
-      <w:proofErr w:type="gramStart"/>
-      <w:r>
-        <w:rPr>
-          <w:lang w:val="pt-BR"/>
-        </w:rPr>
-        <w:t>24V</w:t>
-      </w:r>
-      <w:proofErr w:type="gramEnd"/>
-      <w:r>
-        <w:rPr>
-          <w:lang w:val="pt-BR"/>
-        </w:rPr>
-        <w:t xml:space="preserve"> para 5V </w:t>
-      </w:r>
-      <w:r>
-        <w:rPr>
-          <w:lang w:val="pt-BR"/>
-        </w:rPr>
-        <w:t>(</w:t>
-      </w:r>
-      <w:r>
-        <w:rPr>
-          <w:lang w:val="pt-BR"/>
-        </w:rPr>
-        <w:t>1</w:t>
-      </w:r>
-      <w:r>
-        <w:rPr>
-          <w:lang w:val="pt-BR"/>
-        </w:rPr>
-        <w:t xml:space="preserve">) </w:t>
-      </w:r>
-      <w:r>
-        <w:rPr>
-          <w:lang w:val="pt-BR"/>
-        </w:rPr>
-        <w:t>que havia sido desenvolvida anteriormente, para alimentação da placa do conversor AD</w:t>
-      </w:r>
-      <w:r>
-        <w:rPr>
-          <w:lang w:val="pt-BR"/>
-        </w:rPr>
-        <w:t xml:space="preserve"> através de um transformador 220-24V (2) que é acionado por uma botoeira que possui 2 botões (3): um para energizar o transformador, outro para energizar a resistência elétrica</w:t>
-      </w:r>
-      <w:r>
-        <w:rPr>
-          <w:lang w:val="pt-BR"/>
-        </w:rPr>
-        <w:t xml:space="preserve">. Para realizar a programação de todo sistema, foi utilizada a plataforma </w:t>
-      </w:r>
-      <w:proofErr w:type="spellStart"/>
-      <w:proofErr w:type="gramStart"/>
-      <w:r>
-        <w:rPr>
-          <w:lang w:val="pt-BR"/>
-        </w:rPr>
-        <w:t>NodeMCU</w:t>
-      </w:r>
-      <w:proofErr w:type="spellEnd"/>
-      <w:proofErr w:type="gramEnd"/>
-      <w:r>
-        <w:rPr>
-          <w:lang w:val="pt-BR"/>
-        </w:rPr>
-        <w:t xml:space="preserve"> (7)</w:t>
-      </w:r>
-      <w:r>
-        <w:rPr>
-          <w:lang w:val="pt-BR"/>
-        </w:rPr>
-        <w:t xml:space="preserve">, que além de comandar o controle PID, faz a conexão </w:t>
-      </w:r>
-      <w:r>
-        <w:rPr>
-          <w:i/>
-          <w:lang w:val="pt-BR"/>
-        </w:rPr>
-        <w:t>Wi-Fi</w:t>
-      </w:r>
-      <w:r>
-        <w:rPr>
-          <w:lang w:val="pt-BR"/>
-        </w:rPr>
-        <w:t xml:space="preserve"> e possibilita a interface </w:t>
-      </w:r>
-      <w:r>
-        <w:rPr>
-          <w:i/>
-          <w:lang w:val="pt-BR"/>
-        </w:rPr>
-        <w:t>WEB</w:t>
-      </w:r>
-      <w:r>
-        <w:rPr>
-          <w:lang w:val="pt-BR"/>
-        </w:rPr>
-        <w:t xml:space="preserve">. </w:t>
-      </w:r>
-    </w:p>
-    <w:p>
-      <w:pPr>
-        <w:ind w:firstLine="1134"/>
-        <w:jc w:val="both"/>
-        <w:rPr>
-          <w:lang w:val="pt-BR"/>
-        </w:rPr>
-      </w:pPr>
-    </w:p>
-    <w:p>
-      <w:pPr>
-        <w:rPr>
-          <w:b/>
-          <w:lang w:val="pt-BR"/>
-        </w:rPr>
-      </w:pPr>
-      <w:r>
-        <w:rPr>
-          <w:b/>
-          <w:sz w:val="16"/>
-          <w:lang w:val="pt-BR"/>
-        </w:rPr>
-        <w:t>Figura 1 – Hardware utilizado</w:t>
-      </w:r>
-    </w:p>
-    <w:p>
-      <w:pPr>
+      </w:pPr>
+      <w:r>
         <w:rPr>
           <w:noProof/>
-        </w:rPr>
-      </w:pPr>
-      <w:r>
-        <w:rPr>
-          <w:noProof/>
-          <w:lang w:val="pt-BR" w:eastAsia="pt-BR"/>
+          <w:lang w:eastAsia="pt-BR"/>
         </w:rPr>
         <w:drawing>
-          <wp:inline distT="0" distB="0" distL="0" distR="0" wp14:anchorId="588C0B41" wp14:editId="60DD7A89">
-            <wp:extent cx="2670175" cy="2106930"/>
-            <wp:effectExtent l="0" t="0" r="0" b="7620"/>
-            <wp:docPr id="1" name="Imagem 1" descr="numerada"/>
+          <wp:inline distT="0" distB="0" distL="0" distR="0" wp14:anchorId="04CD440A" wp14:editId="4BB3414C">
+            <wp:extent cx="3089910" cy="1519979"/>
+            <wp:effectExtent l="0" t="0" r="0" b="4445"/>
+            <wp:docPr id="3" name="Imagem 3"/>
             <wp:cNvGraphicFramePr>
               <a:graphicFrameLocks xmlns:a="http://schemas.openxmlformats.org/drawingml/2006/main" noChangeAspect="1"/>
             </wp:cNvGraphicFramePr>
@@ -974,28 +425,478 @@
               <a:graphicData uri="http://schemas.openxmlformats.org/drawingml/2006/picture">
                 <pic:pic xmlns:pic="http://schemas.openxmlformats.org/drawingml/2006/picture">
                   <pic:nvPicPr>
-                    <pic:cNvPr id="0" name="Picture 1" descr="numerada"/>
+                    <pic:cNvPr id="0" name=""/>
+                    <pic:cNvPicPr/>
+                  </pic:nvPicPr>
+                  <pic:blipFill>
+                    <a:blip r:embed="rId9"/>
+                    <a:stretch>
+                      <a:fillRect/>
+                    </a:stretch>
+                  </pic:blipFill>
+                  <pic:spPr>
+                    <a:xfrm>
+                      <a:off x="0" y="0"/>
+                      <a:ext cx="3089910" cy="1519979"/>
+                    </a:xfrm>
+                    <a:prstGeom prst="rect">
+                      <a:avLst/>
+                    </a:prstGeom>
+                  </pic:spPr>
+                </pic:pic>
+              </a:graphicData>
+            </a:graphic>
+          </wp:inline>
+        </w:drawing>
+      </w:r>
+    </w:p>
+    <w:p>
+      <w:pPr>
+        <w:pStyle w:val="Legenda"/>
+        <w:ind w:firstLine="567"/>
+        <w:rPr>
+          <w:rFonts w:ascii="Times New Roman" w:hAnsi="Times New Roman" w:cs="Times New Roman"/>
+          <w:sz w:val="12"/>
+          <w:szCs w:val="12"/>
+        </w:rPr>
+      </w:pPr>
+      <w:bookmarkStart w:id="0" w:name="_Ref37695141"/>
+      <w:bookmarkStart w:id="1" w:name="_Toc55052267"/>
+      <w:r>
+        <w:rPr>
+          <w:rFonts w:ascii="Times New Roman" w:hAnsi="Times New Roman" w:cs="Times New Roman"/>
+          <w:sz w:val="12"/>
+          <w:szCs w:val="12"/>
+        </w:rPr>
+        <w:t xml:space="preserve">Figura </w:t>
+      </w:r>
+      <w:bookmarkEnd w:id="0"/>
+      <w:r>
+        <w:rPr>
+          <w:rFonts w:ascii="Times New Roman" w:hAnsi="Times New Roman" w:cs="Times New Roman"/>
+          <w:sz w:val="12"/>
+          <w:szCs w:val="12"/>
+        </w:rPr>
+        <w:t>1</w:t>
+      </w:r>
+      <w:r>
+        <w:rPr>
+          <w:rFonts w:ascii="Times New Roman" w:hAnsi="Times New Roman" w:cs="Times New Roman"/>
+          <w:sz w:val="12"/>
+          <w:szCs w:val="12"/>
+        </w:rPr>
+        <w:t xml:space="preserve"> - Funcionamento do protocolo MQTT. Fonte: </w:t>
+      </w:r>
+      <w:proofErr w:type="spellStart"/>
+      <w:r>
+        <w:rPr>
+          <w:rFonts w:ascii="Times New Roman" w:hAnsi="Times New Roman" w:cs="Times New Roman"/>
+          <w:sz w:val="12"/>
+          <w:szCs w:val="12"/>
+        </w:rPr>
+        <w:t>Ayush</w:t>
+      </w:r>
+      <w:proofErr w:type="spellEnd"/>
+      <w:r>
+        <w:rPr>
+          <w:rFonts w:ascii="Times New Roman" w:hAnsi="Times New Roman" w:cs="Times New Roman"/>
+          <w:sz w:val="12"/>
+          <w:szCs w:val="12"/>
+        </w:rPr>
+        <w:t xml:space="preserve"> </w:t>
+      </w:r>
+      <w:proofErr w:type="spellStart"/>
+      <w:r>
+        <w:rPr>
+          <w:rFonts w:ascii="Times New Roman" w:hAnsi="Times New Roman" w:cs="Times New Roman"/>
+          <w:sz w:val="12"/>
+          <w:szCs w:val="12"/>
+        </w:rPr>
+        <w:t>Gemini</w:t>
+      </w:r>
+      <w:proofErr w:type="spellEnd"/>
+      <w:r>
+        <w:rPr>
+          <w:rFonts w:ascii="Times New Roman" w:hAnsi="Times New Roman" w:cs="Times New Roman"/>
+          <w:sz w:val="12"/>
+          <w:szCs w:val="12"/>
+        </w:rPr>
+        <w:t xml:space="preserve"> (2019)</w:t>
+      </w:r>
+      <w:bookmarkEnd w:id="1"/>
+    </w:p>
+    <w:p>
+      <w:pPr>
+        <w:spacing w:before="240"/>
+        <w:jc w:val="both"/>
+      </w:pPr>
+      <w:r>
+        <w:t>Neste trabalho utilizou-se este protocolo para o envio das informações através da internet.</w:t>
+      </w:r>
+    </w:p>
+    <w:p>
+      <w:pPr>
+        <w:numPr>
+          <w:ilvl w:val="0"/>
+          <w:numId w:val="29"/>
+        </w:numPr>
+        <w:spacing w:before="240"/>
+        <w:jc w:val="left"/>
+      </w:pPr>
+      <w:proofErr w:type="spellStart"/>
+      <w:r>
+        <w:t>Amazon</w:t>
+      </w:r>
+      <w:proofErr w:type="spellEnd"/>
+      <w:r>
+        <w:t xml:space="preserve"> Web Services</w:t>
+      </w:r>
+    </w:p>
+    <w:p>
+      <w:pPr>
+        <w:spacing w:before="240"/>
+        <w:jc w:val="both"/>
+      </w:pPr>
+      <w:r>
+        <w:t xml:space="preserve">A plataforma de serviços computacionais online </w:t>
+      </w:r>
+      <w:proofErr w:type="spellStart"/>
+      <w:r>
+        <w:t>Amazon</w:t>
+      </w:r>
+      <w:proofErr w:type="spellEnd"/>
+      <w:r>
+        <w:t xml:space="preserve"> Web Services (AWS) está entre uma das mais adotadas e abrangentes do mundo, oferecendo mais de 175 serviços disponíveis em qualquer lugar com acesso à internet. Milhões de clientes, incluindo empresas de crescimento rápido (startups), grandes empresas e os maiores órgãos governamentais, estão usando a AWS para reduzirem seus custos, ficarem mais ágeis e inovarem seus processos mais rapidamente. </w:t>
+      </w:r>
+    </w:p>
+    <w:p>
+      <w:pPr>
+        <w:jc w:val="both"/>
+      </w:pPr>
+      <w:r>
+        <w:t xml:space="preserve">Neste projeto utilizam-se três serviços: o banco de dados </w:t>
+      </w:r>
+      <w:proofErr w:type="gramStart"/>
+      <w:r>
+        <w:rPr>
+          <w:i/>
+        </w:rPr>
+        <w:t>DynamoDB</w:t>
+      </w:r>
+      <w:proofErr w:type="gramEnd"/>
+      <w:r>
+        <w:t xml:space="preserve">, o núcleo de serviços de internet das coisas </w:t>
+      </w:r>
+      <w:r>
+        <w:rPr>
+          <w:i/>
+        </w:rPr>
+        <w:t>IOT</w:t>
+      </w:r>
+      <w:r>
+        <w:t xml:space="preserve"> </w:t>
+      </w:r>
+      <w:r>
+        <w:rPr>
+          <w:i/>
+        </w:rPr>
+        <w:t>Core</w:t>
+      </w:r>
+      <w:r>
+        <w:t xml:space="preserve"> e o serviço de computação em nuvem </w:t>
+      </w:r>
+      <w:r>
+        <w:rPr>
+          <w:i/>
+        </w:rPr>
+        <w:t>EC2</w:t>
+      </w:r>
+      <w:r>
+        <w:t>.</w:t>
+      </w:r>
+    </w:p>
+    <w:p>
+      <w:pPr>
+        <w:jc w:val="both"/>
+      </w:pPr>
+    </w:p>
+    <w:p>
+      <w:pPr>
+        <w:numPr>
+          <w:ilvl w:val="0"/>
+          <w:numId w:val="29"/>
+        </w:numPr>
+        <w:jc w:val="left"/>
+      </w:pPr>
+      <w:r>
+        <w:t>Circuito integrado ADE7753</w:t>
+      </w:r>
+    </w:p>
+    <w:p>
+      <w:pPr>
+        <w:pStyle w:val="Ttulo5"/>
+        <w:jc w:val="both"/>
+        <w:rPr>
+          <w:smallCaps w:val="0"/>
+          <w:noProof w:val="0"/>
+        </w:rPr>
+      </w:pPr>
+      <w:r>
+        <w:rPr>
+          <w:smallCaps w:val="0"/>
+          <w:noProof w:val="0"/>
+        </w:rPr>
+        <w:t>Este circuito integrado [2</w:t>
+      </w:r>
+      <w:r>
+        <w:rPr>
+          <w:smallCaps w:val="0"/>
+          <w:noProof w:val="0"/>
+        </w:rPr>
+        <w:t xml:space="preserve">] mostrado na Figura </w:t>
+      </w:r>
+      <w:r>
+        <w:rPr>
+          <w:smallCaps w:val="0"/>
+          <w:noProof w:val="0"/>
+        </w:rPr>
+        <w:t>2</w:t>
+      </w:r>
+      <w:r>
+        <w:rPr>
+          <w:smallCaps w:val="0"/>
+          <w:noProof w:val="0"/>
+        </w:rPr>
+        <w:t xml:space="preserve"> é um medidor que permite executar a medição instantânea de potência ativa, reativa, e aparente em circuitos monofásicos de baixa tensão. Permite também monitorar valores RMS de tensão e corrente, frequência, e de eventos específicos como quedas de tensão e índices de fator de potência.</w:t>
+      </w:r>
+      <w:r>
+        <w:rPr>
+          <w:smallCaps w:val="0"/>
+          <w:noProof w:val="0"/>
+        </w:rPr>
+        <w:t xml:space="preserve"> Foi utilizado para a realização das diversas medições de parâmetros da rede elétrica.</w:t>
+      </w:r>
+    </w:p>
+    <w:p>
+      <w:r>
+        <w:rPr>
+          <w:noProof/>
+          <w:lang w:eastAsia="pt-BR"/>
+        </w:rPr>
+        <w:lastRenderedPageBreak/>
+        <w:drawing>
+          <wp:inline distT="0" distB="0" distL="0" distR="0" wp14:anchorId="367F0E01" wp14:editId="1A7EBC64">
+            <wp:extent cx="2658681" cy="1263650"/>
+            <wp:effectExtent l="0" t="0" r="8890" b="0"/>
+            <wp:docPr id="4" name="Imagem 4"/>
+            <wp:cNvGraphicFramePr>
+              <a:graphicFrameLocks xmlns:a="http://schemas.openxmlformats.org/drawingml/2006/main" noChangeAspect="1"/>
+            </wp:cNvGraphicFramePr>
+            <a:graphic xmlns:a="http://schemas.openxmlformats.org/drawingml/2006/main">
+              <a:graphicData uri="http://schemas.openxmlformats.org/drawingml/2006/picture">
+                <pic:pic xmlns:pic="http://schemas.openxmlformats.org/drawingml/2006/picture">
+                  <pic:nvPicPr>
+                    <pic:cNvPr id="0" name=""/>
+                    <pic:cNvPicPr/>
+                  </pic:nvPicPr>
+                  <pic:blipFill rotWithShape="1">
+                    <a:blip r:embed="rId10"/>
+                    <a:srcRect b="15319"/>
+                    <a:stretch/>
+                  </pic:blipFill>
+                  <pic:spPr bwMode="auto">
+                    <a:xfrm>
+                      <a:off x="0" y="0"/>
+                      <a:ext cx="2664135" cy="1266242"/>
+                    </a:xfrm>
+                    <a:prstGeom prst="rect">
+                      <a:avLst/>
+                    </a:prstGeom>
+                    <a:ln>
+                      <a:noFill/>
+                    </a:ln>
+                    <a:extLst>
+                      <a:ext uri="{53640926-AAD7-44D8-BBD7-CCE9431645EC}">
+                        <a14:shadowObscured xmlns:a14="http://schemas.microsoft.com/office/drawing/2010/main"/>
+                      </a:ext>
+                    </a:extLst>
+                  </pic:spPr>
+                </pic:pic>
+              </a:graphicData>
+            </a:graphic>
+          </wp:inline>
+        </w:drawing>
+      </w:r>
+    </w:p>
+    <w:p>
+      <w:pPr>
+        <w:rPr>
+          <w:sz w:val="12"/>
+          <w:szCs w:val="12"/>
+        </w:rPr>
+      </w:pPr>
+      <w:r>
+        <w:rPr>
+          <w:sz w:val="12"/>
+          <w:szCs w:val="12"/>
+        </w:rPr>
+        <w:t xml:space="preserve">Figura </w:t>
+      </w:r>
+      <w:r>
+        <w:rPr>
+          <w:sz w:val="12"/>
+          <w:szCs w:val="12"/>
+        </w:rPr>
+        <w:t>2</w:t>
+      </w:r>
+      <w:r>
+        <w:rPr>
+          <w:sz w:val="12"/>
+          <w:szCs w:val="12"/>
+        </w:rPr>
+        <w:t xml:space="preserve"> - Circuito integrado ADE7753. Fonte: </w:t>
+      </w:r>
+      <w:r>
+        <w:rPr>
+          <w:noProof/>
+          <w:sz w:val="12"/>
+          <w:szCs w:val="12"/>
+        </w:rPr>
+        <w:t>Analog Devices (2010</w:t>
+      </w:r>
+      <w:r>
+        <w:rPr>
+          <w:noProof/>
+          <w:sz w:val="12"/>
+          <w:szCs w:val="12"/>
+        </w:rPr>
+        <w:t>)</w:t>
+      </w:r>
+    </w:p>
+    <w:p/>
+    <w:p>
+      <w:pPr>
+        <w:numPr>
+          <w:ilvl w:val="0"/>
+          <w:numId w:val="29"/>
+        </w:numPr>
+        <w:jc w:val="left"/>
+      </w:pPr>
+      <w:r>
+        <w:t>Microcontrolador ESP8266/NODEMCU</w:t>
+      </w:r>
+    </w:p>
+    <w:p>
+      <w:pPr>
+        <w:jc w:val="both"/>
+      </w:pPr>
+      <w:r>
+        <w:t>O módulo de ha</w:t>
+      </w:r>
+      <w:r>
+        <w:t xml:space="preserve">rdware conhecido como </w:t>
+      </w:r>
+      <w:proofErr w:type="spellStart"/>
+      <w:proofErr w:type="gramStart"/>
+      <w:r>
+        <w:t>NodeMCU</w:t>
+      </w:r>
+      <w:proofErr w:type="spellEnd"/>
+      <w:proofErr w:type="gramEnd"/>
+      <w:r>
+        <w:t xml:space="preserve"> [1]</w:t>
+      </w:r>
+      <w:r>
+        <w:t xml:space="preserve"> é uma plataforma de desenvolvimento que permite a prototipagem de projetos IOT. Os softwares utilizados são de código aberto e utilizam o microcontrolador </w:t>
+      </w:r>
+      <w:proofErr w:type="spellStart"/>
+      <w:r>
+        <w:t>Espressif</w:t>
+      </w:r>
+      <w:proofErr w:type="spellEnd"/>
+      <w:r>
+        <w:t xml:space="preserve"> ESP8266® que integra serviços de GPIO, PWM, I2C e conversores A/D</w:t>
+      </w:r>
+      <w:r>
+        <w:t xml:space="preserve">, </w:t>
+      </w:r>
+      <w:r>
+        <w:t xml:space="preserve">além de possuir também um módulo de rede sem fio integrado </w:t>
+      </w:r>
+      <w:r>
+        <w:t xml:space="preserve">que permite acesso à internet. </w:t>
+      </w:r>
+      <w:r>
+        <w:t>Este microcontrolador foi utilizado para a leitura dos registradores do ADE7753 e para o calculo dos valores reais dos parâmetros mensurados. Além disso</w:t>
+      </w:r>
+      <w:r>
+        <w:t>,</w:t>
+      </w:r>
+      <w:r>
+        <w:t xml:space="preserve"> a comunicação de rede sem fio permitiu o envio das informações para a plataforma</w:t>
+      </w:r>
+      <w:r>
+        <w:t xml:space="preserve"> do </w:t>
+      </w:r>
+      <w:proofErr w:type="spellStart"/>
+      <w:r>
+        <w:rPr>
+          <w:i/>
+        </w:rPr>
+        <w:t>broker</w:t>
+      </w:r>
+      <w:proofErr w:type="spellEnd"/>
+      <w:r>
+        <w:t xml:space="preserve"> </w:t>
+      </w:r>
+      <w:r>
+        <w:t>n</w:t>
+      </w:r>
+      <w:r>
+        <w:t>a internet</w:t>
+      </w:r>
+      <w:r>
+        <w:t>.</w:t>
+      </w:r>
+    </w:p>
+    <w:p>
+      <w:r>
+        <w:rPr>
+          <w:noProof/>
+          <w:lang w:eastAsia="pt-BR"/>
+        </w:rPr>
+        <w:drawing>
+          <wp:inline distT="0" distB="0" distL="0" distR="0" wp14:anchorId="7A226482" wp14:editId="21A27A22">
+            <wp:extent cx="1778000" cy="1235131"/>
+            <wp:effectExtent l="0" t="0" r="0" b="3175"/>
+            <wp:docPr id="11" name="Imagem 11" descr="Módulo ESP8266 NodeMcu ESP-12E com WiFi V3"/>
+            <wp:cNvGraphicFramePr>
+              <a:graphicFrameLocks xmlns:a="http://schemas.openxmlformats.org/drawingml/2006/main" noChangeAspect="1"/>
+            </wp:cNvGraphicFramePr>
+            <a:graphic xmlns:a="http://schemas.openxmlformats.org/drawingml/2006/main">
+              <a:graphicData uri="http://schemas.openxmlformats.org/drawingml/2006/picture">
+                <pic:pic xmlns:pic="http://schemas.openxmlformats.org/drawingml/2006/picture">
+                  <pic:nvPicPr>
+                    <pic:cNvPr id="0" name="Picture 3" descr="Módulo ESP8266 NodeMcu ESP-12E com WiFi V3"/>
                     <pic:cNvPicPr>
                       <a:picLocks noChangeAspect="1" noChangeArrowheads="1"/>
                     </pic:cNvPicPr>
                   </pic:nvPicPr>
-                  <pic:blipFill>
-                    <a:blip r:embed="rId9" cstate="print">
+                  <pic:blipFill rotWithShape="1">
+                    <a:blip r:embed="rId11" cstate="print">
                       <a:extLst>
                         <a:ext uri="{28A0092B-C50C-407E-A947-70E740481C1C}">
                           <a14:useLocalDpi xmlns:a14="http://schemas.microsoft.com/office/drawing/2010/main" val="0"/>
                         </a:ext>
                       </a:extLst>
                     </a:blip>
-                    <a:srcRect/>
-                    <a:stretch>
-                      <a:fillRect/>
-                    </a:stretch>
+                    <a:srcRect l="7992" t="19382" r="7592" b="21977"/>
+                    <a:stretch/>
                   </pic:blipFill>
                   <pic:spPr bwMode="auto">
                     <a:xfrm>
                       <a:off x="0" y="0"/>
-                      <a:ext cx="2670175" cy="2106930"/>
+                      <a:ext cx="1780248" cy="1236693"/>
                     </a:xfrm>
                     <a:prstGeom prst="rect">
                       <a:avLst/>
@@ -1004,6 +905,11 @@
                     <a:ln>
                       <a:noFill/>
                     </a:ln>
+                    <a:extLst>
+                      <a:ext uri="{53640926-AAD7-44D8-BBD7-CCE9431645EC}">
+                        <a14:shadowObscured xmlns:a14="http://schemas.microsoft.com/office/drawing/2010/main"/>
+                      </a:ext>
+                    </a:extLst>
                   </pic:spPr>
                 </pic:pic>
               </a:graphicData>
@@ -1014,193 +920,105 @@
     </w:p>
     <w:p>
       <w:pPr>
-        <w:ind w:firstLine="284"/>
-        <w:jc w:val="left"/>
-        <w:rPr>
-          <w:noProof/>
-        </w:rPr>
-      </w:pPr>
-      <w:r>
-        <w:rPr>
-          <w:sz w:val="10"/>
-        </w:rPr>
-        <w:t xml:space="preserve">Fonte: </w:t>
+        <w:pStyle w:val="Legenda"/>
+        <w:ind w:firstLine="567"/>
+        <w:rPr>
+          <w:rFonts w:ascii="Times New Roman" w:hAnsi="Times New Roman" w:cs="Times New Roman"/>
+          <w:sz w:val="12"/>
+          <w:szCs w:val="12"/>
+        </w:rPr>
+      </w:pPr>
+      <w:bookmarkStart w:id="2" w:name="_Ref49608568"/>
+      <w:bookmarkStart w:id="3" w:name="_Toc55052266"/>
+      <w:r>
+        <w:rPr>
+          <w:rFonts w:ascii="Times New Roman" w:hAnsi="Times New Roman" w:cs="Times New Roman"/>
+          <w:sz w:val="12"/>
+          <w:szCs w:val="12"/>
+        </w:rPr>
+        <w:t xml:space="preserve">Figura </w:t>
+      </w:r>
+      <w:bookmarkEnd w:id="2"/>
+      <w:r>
+        <w:rPr>
+          <w:rFonts w:ascii="Times New Roman" w:hAnsi="Times New Roman" w:cs="Times New Roman"/>
+          <w:sz w:val="12"/>
+          <w:szCs w:val="12"/>
+        </w:rPr>
+        <w:t>3</w:t>
+      </w:r>
+      <w:r>
+        <w:rPr>
+          <w:rFonts w:ascii="Times New Roman" w:hAnsi="Times New Roman" w:cs="Times New Roman"/>
+          <w:sz w:val="12"/>
+          <w:szCs w:val="12"/>
+        </w:rPr>
+        <w:t xml:space="preserve"> - Módulo Node MCU com ESP8266. Fonte: </w:t>
       </w:r>
       <w:proofErr w:type="spellStart"/>
-      <w:r>
-        <w:rPr>
-          <w:sz w:val="10"/>
-        </w:rPr>
-        <w:t>Autoria</w:t>
+      <w:proofErr w:type="gramStart"/>
+      <w:r>
+        <w:rPr>
+          <w:rFonts w:ascii="Times New Roman" w:hAnsi="Times New Roman" w:cs="Times New Roman"/>
+          <w:sz w:val="12"/>
+          <w:szCs w:val="12"/>
+        </w:rPr>
+        <w:t>FilipeFlop</w:t>
       </w:r>
       <w:proofErr w:type="spellEnd"/>
-      <w:r>
-        <w:rPr>
-          <w:sz w:val="10"/>
-        </w:rPr>
-        <w:t xml:space="preserve"> </w:t>
-      </w:r>
-      <w:proofErr w:type="spellStart"/>
-      <w:r>
-        <w:rPr>
-          <w:sz w:val="10"/>
-        </w:rPr>
-        <w:t>Própria</w:t>
-      </w:r>
-      <w:proofErr w:type="spellEnd"/>
-      <w:r>
-        <w:rPr>
-          <w:sz w:val="10"/>
-        </w:rPr>
-        <w:t xml:space="preserve"> (2018).</w:t>
+      <w:proofErr w:type="gramEnd"/>
+      <w:r>
+        <w:rPr>
+          <w:rFonts w:ascii="Times New Roman" w:hAnsi="Times New Roman" w:cs="Times New Roman"/>
+          <w:sz w:val="12"/>
+          <w:szCs w:val="12"/>
+        </w:rPr>
+        <w:t xml:space="preserve"> (2020)</w:t>
+      </w:r>
+      <w:bookmarkEnd w:id="3"/>
+    </w:p>
+    <w:p>
+      <w:pPr>
+        <w:pStyle w:val="Ttulo5"/>
+        <w:rPr>
+          <w:u w:val="single"/>
+        </w:rPr>
+      </w:pPr>
+      <w:r>
+        <w:t>Esboço Geral</w:t>
+      </w:r>
+      <w:r>
+        <w:t xml:space="preserve"> do Sistema</w:t>
       </w:r>
     </w:p>
     <w:p>
       <w:pPr>
         <w:jc w:val="both"/>
-        <w:rPr>
-          <w:lang w:val="pt-BR"/>
-        </w:rPr>
-      </w:pPr>
-    </w:p>
-    <w:p>
-      <w:pPr>
-        <w:numPr>
-          <w:ilvl w:val="0"/>
-          <w:numId w:val="29"/>
-        </w:numPr>
-        <w:jc w:val="both"/>
-        <w:rPr>
-          <w:lang w:val="pt-BR"/>
-        </w:rPr>
-      </w:pPr>
-      <w:r>
-        <w:rPr>
-          <w:lang w:val="pt-BR"/>
-        </w:rPr>
-        <w:t>Controlador PID</w:t>
-      </w:r>
-    </w:p>
-    <w:p>
-      <w:pPr>
-        <w:jc w:val="both"/>
-        <w:rPr>
-          <w:lang w:val="pt-BR"/>
-        </w:rPr>
-      </w:pPr>
+      </w:pPr>
+      <w:r>
+        <w:t>A Figura 4</w:t>
+      </w:r>
+      <w:r>
+        <w:t xml:space="preserve"> ilustra o relacionamento entre o conjunto dos serviços de computação em nuvem, dos dispositivos de aquisição de dados e da interface com o usuário.</w:t>
+      </w:r>
     </w:p>
     <w:p>
       <w:pPr>
         <w:ind w:firstLine="1134"/>
         <w:jc w:val="both"/>
-        <w:rPr>
-          <w:lang w:val="pt-BR"/>
-        </w:rPr>
-      </w:pPr>
-      <w:r>
-        <w:rPr>
-          <w:lang w:val="pt-BR"/>
-        </w:rPr>
-        <w:t xml:space="preserve">Inicialmente foi realizada uma programação para se ler a entrada analógica (A0), que vem do conversor AD (que está ligado ao termopar), e exibir os resultados via comunicação serial, para os registros dos dados através do </w:t>
-      </w:r>
-      <w:r>
-        <w:rPr>
-          <w:i/>
-          <w:lang w:val="pt-BR"/>
-        </w:rPr>
-        <w:t>software</w:t>
-      </w:r>
-      <w:r>
-        <w:rPr>
-          <w:lang w:val="pt-BR"/>
-        </w:rPr>
-        <w:t xml:space="preserve"> Terminal. A f</w:t>
-      </w:r>
-      <w:r>
-        <w:rPr>
-          <w:lang w:val="pt-BR"/>
-        </w:rPr>
-        <w:t xml:space="preserve">igura a seguir </w:t>
-      </w:r>
-      <w:r>
-        <w:rPr>
-          <w:lang w:val="pt-BR"/>
-        </w:rPr>
-        <w:t>mostra a resposta do conversor AD mantendo-se sempre ligada à resistência até o tempo 2070 s, quando então foi desligada a resistência elétrica da fonte de energia</w:t>
-      </w:r>
-      <w:r>
-        <w:rPr>
-          <w:lang w:val="pt-BR"/>
-        </w:rPr>
-        <w:t>, como mostra a figura 2</w:t>
-      </w:r>
-      <w:r>
-        <w:rPr>
-          <w:lang w:val="pt-BR"/>
-        </w:rPr>
-        <w:t>.</w:t>
-      </w:r>
-    </w:p>
-    <w:p>
-      <w:pPr>
-        <w:ind w:firstLine="1134"/>
-        <w:jc w:val="both"/>
-        <w:rPr>
-          <w:lang w:val="pt-BR"/>
-        </w:rPr>
-      </w:pPr>
-    </w:p>
-    <w:p>
-      <w:pPr>
-        <w:rPr>
-          <w:lang w:val="pt-BR"/>
-        </w:rPr>
-      </w:pPr>
-      <w:r>
-        <w:rPr>
-          <w:b/>
-          <w:sz w:val="16"/>
-          <w:lang w:val="pt-BR"/>
-        </w:rPr>
-        <w:t xml:space="preserve">Figura </w:t>
-      </w:r>
-      <w:r>
-        <w:rPr>
-          <w:b/>
-          <w:sz w:val="16"/>
-          <w:lang w:val="pt-BR"/>
-        </w:rPr>
-        <w:t>2</w:t>
-      </w:r>
-      <w:r>
-        <w:rPr>
-          <w:b/>
-          <w:sz w:val="16"/>
-          <w:lang w:val="pt-BR"/>
-        </w:rPr>
-        <w:t xml:space="preserve"> – </w:t>
-      </w:r>
-      <w:r>
-        <w:rPr>
-          <w:b/>
-          <w:sz w:val="16"/>
-          <w:lang w:val="pt-BR"/>
-        </w:rPr>
-        <w:t>Leitura do AD em Malha Aberta</w:t>
-      </w:r>
+      </w:pPr>
     </w:p>
     <w:p>
       <w:r>
         <w:rPr>
           <w:noProof/>
-          <w:lang w:val="pt-BR" w:eastAsia="pt-BR"/>
-        </w:rPr>
-        <w:lastRenderedPageBreak/>
+          <w:lang w:eastAsia="pt-BR"/>
+        </w:rPr>
         <w:drawing>
-          <wp:inline distT="0" distB="0" distL="0" distR="0" wp14:anchorId="0F98B3E7" wp14:editId="1E519E26">
-            <wp:extent cx="2319020" cy="1375410"/>
-            <wp:effectExtent l="0" t="0" r="5080" b="0"/>
-            <wp:docPr id="2" name="Imagem 28"/>
+          <wp:inline distT="0" distB="0" distL="0" distR="0" wp14:anchorId="73500009" wp14:editId="7C5771DF">
+            <wp:extent cx="2832100" cy="2641600"/>
+            <wp:effectExtent l="0" t="0" r="6350" b="6350"/>
+            <wp:docPr id="10" name="Imagem 10"/>
             <wp:cNvGraphicFramePr>
               <a:graphicFrameLocks xmlns:a="http://schemas.openxmlformats.org/drawingml/2006/main" noChangeAspect="1"/>
             </wp:cNvGraphicFramePr>
@@ -1208,28 +1026,187 @@
               <a:graphicData uri="http://schemas.openxmlformats.org/drawingml/2006/picture">
                 <pic:pic xmlns:pic="http://schemas.openxmlformats.org/drawingml/2006/picture">
                   <pic:nvPicPr>
-                    <pic:cNvPr id="0" name="Imagem 28"/>
+                    <pic:cNvPr id="0" name=""/>
+                    <pic:cNvPicPr/>
+                  </pic:nvPicPr>
+                  <pic:blipFill rotWithShape="1">
+                    <a:blip r:embed="rId12"/>
+                    <a:srcRect b="5358"/>
+                    <a:stretch/>
+                  </pic:blipFill>
+                  <pic:spPr bwMode="auto">
+                    <a:xfrm>
+                      <a:off x="0" y="0"/>
+                      <a:ext cx="2837355" cy="2646502"/>
+                    </a:xfrm>
+                    <a:prstGeom prst="rect">
+                      <a:avLst/>
+                    </a:prstGeom>
+                    <a:ln>
+                      <a:noFill/>
+                    </a:ln>
+                    <a:extLst>
+                      <a:ext uri="{53640926-AAD7-44D8-BBD7-CCE9431645EC}">
+                        <a14:shadowObscured xmlns:a14="http://schemas.microsoft.com/office/drawing/2010/main"/>
+                      </a:ext>
+                    </a:extLst>
+                  </pic:spPr>
+                </pic:pic>
+              </a:graphicData>
+            </a:graphic>
+          </wp:inline>
+        </w:drawing>
+      </w:r>
+    </w:p>
+    <w:p>
+      <w:pPr>
+        <w:rPr>
+          <w:sz w:val="12"/>
+          <w:szCs w:val="12"/>
+        </w:rPr>
+      </w:pPr>
+      <w:bookmarkStart w:id="4" w:name="_Ref37506050"/>
+      <w:r>
+        <w:rPr>
+          <w:sz w:val="12"/>
+          <w:szCs w:val="12"/>
+        </w:rPr>
+        <w:t xml:space="preserve">Figura </w:t>
+      </w:r>
+      <w:bookmarkEnd w:id="4"/>
+      <w:r>
+        <w:rPr>
+          <w:sz w:val="12"/>
+          <w:szCs w:val="12"/>
+        </w:rPr>
+        <w:t>4</w:t>
+      </w:r>
+      <w:r>
+        <w:rPr>
+          <w:sz w:val="12"/>
+          <w:szCs w:val="12"/>
+        </w:rPr>
+        <w:t xml:space="preserve"> - Esboço geral do sistema</w:t>
+      </w:r>
+    </w:p>
+    <w:p/>
+    <w:p>
+      <w:pPr>
+        <w:ind w:firstLine="567"/>
+        <w:jc w:val="both"/>
+      </w:pPr>
+      <w:r>
+        <w:t xml:space="preserve">Temos basicamente três sistemas funcionando paralelamente. </w:t>
+      </w:r>
+    </w:p>
+    <w:p>
+      <w:pPr>
+        <w:ind w:firstLine="567"/>
+        <w:jc w:val="both"/>
+      </w:pPr>
+      <w:r>
+        <w:lastRenderedPageBreak/>
+        <w:t>Primeiramente, temos u</w:t>
+      </w:r>
+      <w:r>
+        <w:t xml:space="preserve">m protótipo chamado de </w:t>
+      </w:r>
+      <w:r>
+        <w:rPr>
+          <w:i/>
+        </w:rPr>
+        <w:t>Energy</w:t>
+      </w:r>
+      <w:r>
+        <w:rPr>
+          <w:i/>
+        </w:rPr>
+        <w:t xml:space="preserve"> </w:t>
+      </w:r>
+      <w:r>
+        <w:rPr>
+          <w:i/>
+        </w:rPr>
+        <w:t>Meter</w:t>
+      </w:r>
+      <w:r>
+        <w:t xml:space="preserve">, </w:t>
+      </w:r>
+      <w:r>
+        <w:t xml:space="preserve">formado pelo microcontrolador e pelo Ade7753 </w:t>
+      </w:r>
+      <w:r>
+        <w:t>que</w:t>
+      </w:r>
+      <w:r>
+        <w:t xml:space="preserve"> permanecem executando a medições e</w:t>
+      </w:r>
+      <w:r>
+        <w:t xml:space="preserve"> o envio das informações adquiridas para um </w:t>
+      </w:r>
+      <w:proofErr w:type="spellStart"/>
+      <w:r>
+        <w:rPr>
+          <w:i/>
+        </w:rPr>
+        <w:t>broker</w:t>
+      </w:r>
+      <w:proofErr w:type="spellEnd"/>
+      <w:r>
+        <w:t xml:space="preserve"> </w:t>
+      </w:r>
+      <w:r>
+        <w:t xml:space="preserve">por meio da internet. </w:t>
+      </w:r>
+    </w:p>
+    <w:p>
+      <w:pPr>
+        <w:ind w:firstLine="567"/>
+        <w:jc w:val="both"/>
+      </w:pPr>
+      <w:r>
+        <w:t>O protótipo montado está apresentado na figura 5.</w:t>
+      </w:r>
+    </w:p>
+    <w:p/>
+    <w:p>
+      <w:r>
+        <w:rPr>
+          <w:noProof/>
+          <w:lang w:eastAsia="pt-BR"/>
+        </w:rPr>
+        <w:drawing>
+          <wp:inline distT="0" distB="0" distL="0" distR="0" wp14:anchorId="114525D2" wp14:editId="78819ECC">
+            <wp:extent cx="921961" cy="2501851"/>
+            <wp:effectExtent l="0" t="8890" r="3175" b="3175"/>
+            <wp:docPr id="288" name="Imagem 288"/>
+            <wp:cNvGraphicFramePr>
+              <a:graphicFrameLocks xmlns:a="http://schemas.openxmlformats.org/drawingml/2006/main" noChangeAspect="1"/>
+            </wp:cNvGraphicFramePr>
+            <a:graphic xmlns:a="http://schemas.openxmlformats.org/drawingml/2006/main">
+              <a:graphicData uri="http://schemas.openxmlformats.org/drawingml/2006/picture">
+                <pic:pic xmlns:pic="http://schemas.openxmlformats.org/drawingml/2006/picture">
+                  <pic:nvPicPr>
+                    <pic:cNvPr id="0" name="Picture 13"/>
                     <pic:cNvPicPr>
                       <a:picLocks noChangeAspect="1" noChangeArrowheads="1"/>
                     </pic:cNvPicPr>
                   </pic:nvPicPr>
-                  <pic:blipFill>
-                    <a:blip r:embed="rId10" cstate="print">
+                  <pic:blipFill rotWithShape="1">
+                    <a:blip r:embed="rId13" cstate="print">
                       <a:extLst>
                         <a:ext uri="{28A0092B-C50C-407E-A947-70E740481C1C}">
                           <a14:useLocalDpi xmlns:a14="http://schemas.microsoft.com/office/drawing/2010/main" val="0"/>
                         </a:ext>
                       </a:extLst>
                     </a:blip>
-                    <a:srcRect/>
-                    <a:stretch>
-                      <a:fillRect/>
-                    </a:stretch>
+                    <a:srcRect l="17995" t="8534" r="21671" b="16003"/>
+                    <a:stretch/>
                   </pic:blipFill>
                   <pic:spPr bwMode="auto">
-                    <a:xfrm>
+                    <a:xfrm rot="5400000">
                       <a:off x="0" y="0"/>
-                      <a:ext cx="2319020" cy="1375410"/>
+                      <a:ext cx="929971" cy="2523586"/>
                     </a:xfrm>
                     <a:prstGeom prst="rect">
                       <a:avLst/>
@@ -1238,6 +1215,11 @@
                     <a:ln>
                       <a:noFill/>
                     </a:ln>
+                    <a:extLst>
+                      <a:ext uri="{53640926-AAD7-44D8-BBD7-CCE9431645EC}">
+                        <a14:shadowObscured xmlns:a14="http://schemas.microsoft.com/office/drawing/2010/main"/>
+                      </a:ext>
+                    </a:extLst>
                   </pic:spPr>
                 </pic:pic>
               </a:graphicData>
@@ -1248,295 +1230,231 @@
     </w:p>
     <w:p>
       <w:pPr>
-        <w:ind w:firstLine="709"/>
-        <w:jc w:val="left"/>
-        <w:rPr>
-          <w:sz w:val="10"/>
-          <w:lang w:val="pt-BR"/>
-        </w:rPr>
-      </w:pPr>
-      <w:r>
-        <w:rPr>
-          <w:sz w:val="10"/>
-          <w:lang w:val="pt-BR"/>
-        </w:rPr>
-        <w:t>Fonte: Autoria Própria (2018).</w:t>
-      </w:r>
-    </w:p>
-    <w:p>
-      <w:pPr>
-        <w:rPr>
-          <w:lang w:val="pt-BR"/>
-        </w:rPr>
-      </w:pPr>
-    </w:p>
-    <w:p>
-      <w:pPr>
-        <w:ind w:firstLine="1134"/>
+        <w:pStyle w:val="Legenda"/>
+        <w:ind w:firstLine="567"/>
+        <w:rPr>
+          <w:rFonts w:ascii="Times New Roman" w:hAnsi="Times New Roman" w:cs="Times New Roman"/>
+          <w:sz w:val="12"/>
+          <w:szCs w:val="12"/>
+        </w:rPr>
+      </w:pPr>
+      <w:bookmarkStart w:id="5" w:name="_Ref37689758"/>
+      <w:bookmarkStart w:id="6" w:name="_Toc55052271"/>
+      <w:r>
+        <w:rPr>
+          <w:rFonts w:ascii="Times New Roman" w:hAnsi="Times New Roman" w:cs="Times New Roman"/>
+          <w:sz w:val="12"/>
+          <w:szCs w:val="12"/>
+        </w:rPr>
+        <w:t xml:space="preserve">Figura </w:t>
+      </w:r>
+      <w:bookmarkEnd w:id="5"/>
+      <w:r>
+        <w:rPr>
+          <w:rFonts w:ascii="Times New Roman" w:hAnsi="Times New Roman" w:cs="Times New Roman"/>
+          <w:sz w:val="12"/>
+          <w:szCs w:val="12"/>
+        </w:rPr>
+        <w:t>5 - Protótipo em placa de montagem</w:t>
+      </w:r>
+      <w:bookmarkEnd w:id="6"/>
+    </w:p>
+    <w:p>
+      <w:pPr>
+        <w:ind w:firstLine="567"/>
         <w:jc w:val="both"/>
-        <w:rPr>
-          <w:lang w:val="pt-BR"/>
-        </w:rPr>
-      </w:pPr>
-      <w:r>
-        <w:rPr>
-          <w:lang w:val="pt-BR"/>
-        </w:rPr>
-        <w:t>A conversão direta da leitura do AD para a temperatura em graus Celsius, foi obtida então:</w:t>
-      </w:r>
-    </w:p>
-    <w:p>
-      <w:pPr>
-        <w:ind w:firstLine="1134"/>
+      </w:pPr>
+      <w:r>
+        <w:t xml:space="preserve">O segundo estágio é configurado como um serviço de integração da </w:t>
+      </w:r>
+      <w:r>
+        <w:t>AWS</w:t>
+      </w:r>
+      <w:r>
+        <w:t xml:space="preserve"> </w:t>
+      </w:r>
+      <w:bookmarkStart w:id="7" w:name="_GoBack"/>
+      <w:bookmarkEnd w:id="7"/>
+      <w:r>
+        <w:t xml:space="preserve">que interpreta os dados recebidos pelo </w:t>
+      </w:r>
+      <w:proofErr w:type="spellStart"/>
+      <w:r>
+        <w:t>broker</w:t>
+      </w:r>
+      <w:proofErr w:type="spellEnd"/>
+      <w:r>
+        <w:t xml:space="preserve"> e os armazena em um banco de dados </w:t>
+      </w:r>
+      <w:proofErr w:type="spellStart"/>
+      <w:proofErr w:type="gramStart"/>
+      <w:r>
+        <w:rPr>
+          <w:i/>
+        </w:rPr>
+        <w:t>DinamoD</w:t>
+      </w:r>
+      <w:r>
+        <w:rPr>
+          <w:i/>
+        </w:rPr>
+        <w:t>b</w:t>
+      </w:r>
+      <w:proofErr w:type="spellEnd"/>
+      <w:proofErr w:type="gramEnd"/>
+      <w:r>
+        <w:rPr>
+          <w:i/>
+        </w:rPr>
+        <w:t xml:space="preserve"> </w:t>
+      </w:r>
+      <w:r>
+        <w:t>[3]</w:t>
+      </w:r>
+      <w:r>
+        <w:t xml:space="preserve">. Estas tarefas </w:t>
+      </w:r>
+      <w:r>
+        <w:t>são</w:t>
+      </w:r>
+      <w:r>
+        <w:t xml:space="preserve"> realizadas internamente ao cluster de serviços da </w:t>
+      </w:r>
+      <w:r>
+        <w:t>AWS</w:t>
+      </w:r>
+      <w:r>
+        <w:t xml:space="preserve"> e só necessitam ser configurados para começarem a operar em um </w:t>
+      </w:r>
+      <w:proofErr w:type="spellStart"/>
+      <w:r>
+        <w:rPr>
+          <w:i/>
+        </w:rPr>
+        <w:t>looping</w:t>
+      </w:r>
+      <w:proofErr w:type="spellEnd"/>
+      <w:r>
+        <w:t xml:space="preserve"> contí</w:t>
+      </w:r>
+      <w:r>
+        <w:t>nuo.</w:t>
+      </w:r>
+    </w:p>
+    <w:p>
+      <w:pPr>
+        <w:ind w:firstLine="567"/>
         <w:jc w:val="both"/>
-        <w:rPr>
-          <w:lang w:val="pt-BR"/>
-        </w:rPr>
-      </w:pPr>
-    </w:p>
-    <w:p>
-      <w:pPr>
-        <w:ind w:firstLine="1134"/>
-        <w:jc w:val="both"/>
-        <w:rPr>
-          <w:lang w:val="pt-BR"/>
-        </w:rPr>
-      </w:pPr>
-      <m:oMath>
-        <m:r>
-          <w:rPr>
-            <w:rFonts w:ascii="Cambria Math" w:hAnsi="Cambria Math"/>
-          </w:rPr>
-          <m:t>Temperatura=</m:t>
-        </m:r>
-        <m:f>
-          <m:fPr>
-            <m:ctrlPr>
-              <w:rPr>
-                <w:rFonts w:ascii="Cambria Math" w:hAnsi="Cambria Math"/>
-                <w:i/>
-              </w:rPr>
-            </m:ctrlPr>
-          </m:fPr>
-          <m:num>
-            <m:d>
-              <m:dPr>
-                <m:ctrlPr>
-                  <w:rPr>
-                    <w:rFonts w:ascii="Cambria Math" w:hAnsi="Cambria Math"/>
-                    <w:i/>
-                  </w:rPr>
-                </m:ctrlPr>
-              </m:dPr>
-              <m:e>
-                <m:f>
-                  <m:fPr>
-                    <m:ctrlPr>
-                      <w:rPr>
-                        <w:rFonts w:ascii="Cambria Math" w:hAnsi="Cambria Math"/>
-                        <w:i/>
-                      </w:rPr>
-                    </m:ctrlPr>
-                  </m:fPr>
-                  <m:num>
-                    <m:f>
-                      <m:fPr>
-                        <m:ctrlPr>
-                          <w:rPr>
-                            <w:rFonts w:ascii="Cambria Math" w:hAnsi="Cambria Math"/>
-                            <w:i/>
-                          </w:rPr>
-                        </m:ctrlPr>
-                      </m:fPr>
-                      <m:num>
-                        <m:sSub>
-                          <m:sSubPr>
-                            <m:ctrlPr>
-                              <w:rPr>
-                                <w:rFonts w:ascii="Cambria Math" w:hAnsi="Cambria Math"/>
-                                <w:i/>
-                              </w:rPr>
-                            </m:ctrlPr>
-                          </m:sSubPr>
-                          <m:e>
-                            <m:r>
-                              <w:rPr>
-                                <w:rFonts w:ascii="Cambria Math" w:hAnsi="Cambria Math"/>
-                              </w:rPr>
-                              <m:t>Leitura</m:t>
-                            </m:r>
-                          </m:e>
-                          <m:sub>
-                            <m:r>
-                              <w:rPr>
-                                <w:rFonts w:ascii="Cambria Math" w:hAnsi="Cambria Math"/>
-                              </w:rPr>
-                              <m:t>AD</m:t>
-                            </m:r>
-                          </m:sub>
-                        </m:sSub>
-                        <m:r>
-                          <w:rPr>
-                            <w:rFonts w:ascii="Cambria Math" w:hAnsi="Cambria Math"/>
-                          </w:rPr>
-                          <m:t>*3.3</m:t>
-                        </m:r>
-                      </m:num>
-                      <m:den>
-                        <m:r>
-                          <w:rPr>
-                            <w:rFonts w:ascii="Cambria Math" w:hAnsi="Cambria Math"/>
-                          </w:rPr>
-                          <m:t>1023</m:t>
-                        </m:r>
-                      </m:den>
-                    </m:f>
-                  </m:num>
-                  <m:den>
-                    <m:r>
-                      <w:rPr>
-                        <w:rFonts w:ascii="Cambria Math" w:hAnsi="Cambria Math"/>
-                      </w:rPr>
-                      <m:t>156.26</m:t>
-                    </m:r>
-                  </m:den>
-                </m:f>
-              </m:e>
-            </m:d>
-            <m:r>
-              <w:rPr>
-                <w:rFonts w:ascii="Cambria Math" w:hAnsi="Cambria Math"/>
-              </w:rPr>
-              <m:t>+0.0001</m:t>
-            </m:r>
-          </m:num>
-          <m:den>
-            <m:r>
-              <w:rPr>
-                <w:rFonts w:ascii="Cambria Math" w:hAnsi="Cambria Math"/>
-              </w:rPr>
-              <m:t>0.000041</m:t>
-            </m:r>
-          </m:den>
-        </m:f>
-      </m:oMath>
-      <w:r>
-        <w:rPr>
-          <w:lang w:val="pt-BR"/>
-        </w:rPr>
-        <w:t xml:space="preserve">     </w:t>
-      </w:r>
-    </w:p>
-    <w:p>
-      <w:pPr>
-        <w:ind w:firstLine="1134"/>
-        <w:jc w:val="both"/>
-        <w:rPr>
-          <w:lang w:val="pt-BR"/>
-        </w:rPr>
-      </w:pPr>
-    </w:p>
-    <w:p>
-      <w:pPr>
-        <w:ind w:firstLine="1134"/>
-        <w:jc w:val="both"/>
-        <w:rPr>
-          <w:lang w:val="pt-BR"/>
-        </w:rPr>
-      </w:pPr>
-    </w:p>
-    <w:p>
-      <w:pPr>
-        <w:ind w:firstLine="1134"/>
-        <w:jc w:val="left"/>
-        <w:rPr>
-          <w:lang w:val="pt-BR"/>
-        </w:rPr>
-      </w:pPr>
-      <w:r>
-        <w:rPr>
-          <w:lang w:val="pt-BR"/>
-        </w:rPr>
-        <w:t>A f</w:t>
-      </w:r>
-      <w:r>
-        <w:rPr>
-          <w:lang w:val="pt-BR"/>
-        </w:rPr>
-        <w:t xml:space="preserve">igura </w:t>
-      </w:r>
-      <w:r>
-        <w:rPr>
-          <w:lang w:val="pt-BR"/>
-        </w:rPr>
-        <w:t xml:space="preserve">3 </w:t>
-      </w:r>
-      <w:r>
-        <w:rPr>
-          <w:lang w:val="pt-BR"/>
-        </w:rPr>
-        <w:t>mostra a temperatura medida pelo termopar como resposta ao degrau unitário, em malha aberta, ou seja, sem controle em um tempo de 2650s.</w:t>
-      </w:r>
-    </w:p>
-    <w:p>
-      <w:pPr>
-        <w:ind w:firstLine="1134"/>
-        <w:jc w:val="left"/>
-        <w:rPr>
-          <w:lang w:val="pt-BR"/>
-        </w:rPr>
-      </w:pPr>
-    </w:p>
-    <w:p>
-      <w:pPr>
-        <w:rPr>
-          <w:lang w:val="pt-BR"/>
-        </w:rPr>
-      </w:pPr>
-      <w:r>
-        <w:rPr>
-          <w:b/>
-          <w:sz w:val="16"/>
-          <w:lang w:val="pt-BR"/>
-        </w:rPr>
-        <w:t xml:space="preserve">Figura </w:t>
-      </w:r>
-      <w:r>
-        <w:rPr>
-          <w:b/>
-          <w:sz w:val="16"/>
-          <w:lang w:val="pt-BR"/>
-        </w:rPr>
-        <w:t>3</w:t>
-      </w:r>
-      <w:r>
-        <w:rPr>
-          <w:b/>
-          <w:sz w:val="16"/>
-          <w:lang w:val="pt-BR"/>
-        </w:rPr>
-        <w:t xml:space="preserve"> –</w:t>
-      </w:r>
-      <w:r>
-        <w:rPr>
-          <w:b/>
-          <w:sz w:val="16"/>
-          <w:lang w:val="pt-BR"/>
-        </w:rPr>
-        <w:t xml:space="preserve"> Curva de temperatura obtida</w:t>
-      </w:r>
-    </w:p>
-    <w:p>
-      <w:r>
+      </w:pPr>
+      <w:r>
+        <w:t xml:space="preserve">Os dados armazenados </w:t>
+      </w:r>
+      <w:r>
+        <w:rPr>
+          <w:u w:val="single"/>
+        </w:rPr>
+        <w:t>p</w:t>
+      </w:r>
+      <w:r>
+        <w:t xml:space="preserve">odem ser consultados por um terceiro sistema que permite ao usuário </w:t>
+      </w:r>
+      <w:r>
+        <w:t>realizar</w:t>
+      </w:r>
+      <w:r>
+        <w:t xml:space="preserve"> requisições em </w:t>
+      </w:r>
+      <w:r>
+        <w:t>uma</w:t>
+      </w:r>
+      <w:r>
+        <w:t xml:space="preserve"> página </w:t>
+      </w:r>
+      <w:r>
+        <w:rPr>
+          <w:i/>
+        </w:rPr>
+        <w:t>web</w:t>
+      </w:r>
+      <w:r>
+        <w:t xml:space="preserve"> especificamente desenvolvida para este fim e que é disponibilizada pelo serviço de hospedagem </w:t>
+      </w:r>
+      <w:r>
+        <w:rPr>
+          <w:i/>
+        </w:rPr>
+        <w:t>EC2</w:t>
+      </w:r>
+      <w:r>
+        <w:rPr>
+          <w:i/>
+        </w:rPr>
+        <w:t xml:space="preserve"> </w:t>
+      </w:r>
+      <w:r>
+        <w:t>[5]</w:t>
+      </w:r>
+      <w:r>
+        <w:t>. A página web</w:t>
+      </w:r>
+      <w:r>
+        <w:t xml:space="preserve"> foi desenvolvida utilizando a linguagem PHP, bem como também </w:t>
+      </w:r>
+      <w:r>
+        <w:rPr>
+          <w:i/>
+        </w:rPr>
+        <w:t>HTML</w:t>
+      </w:r>
+      <w:r>
+        <w:t xml:space="preserve">, </w:t>
+      </w:r>
+      <w:r>
+        <w:rPr>
+          <w:i/>
+        </w:rPr>
+        <w:t>JS</w:t>
+      </w:r>
+      <w:r>
+        <w:t xml:space="preserve"> e </w:t>
+      </w:r>
+      <w:r>
+        <w:rPr>
+          <w:i/>
+        </w:rPr>
+        <w:t>CSS</w:t>
+      </w:r>
+      <w:r>
+        <w:t>.</w:t>
+      </w:r>
+      <w:r>
+        <w:t xml:space="preserve"> </w:t>
+      </w:r>
+      <w:r>
+        <w:t>O resultado final é apresentado</w:t>
+      </w:r>
+      <w:r>
+        <w:t xml:space="preserve"> na Figura 6.</w:t>
+      </w:r>
+    </w:p>
+    <w:p>
+      <w:pPr>
         <w:rPr>
           <w:noProof/>
-          <w:lang w:val="pt-BR" w:eastAsia="pt-BR"/>
+        </w:rPr>
+      </w:pPr>
+    </w:p>
+    <w:p>
+      <w:r>
+        <w:rPr>
+          <w:noProof/>
+          <w:lang w:eastAsia="pt-BR"/>
         </w:rPr>
         <w:drawing>
-          <wp:inline distT="0" distB="0" distL="0" distR="0" wp14:anchorId="5B75EBB4" wp14:editId="77019298">
-            <wp:extent cx="2867660" cy="1470660"/>
-            <wp:effectExtent l="0" t="0" r="8890" b="0"/>
-            <wp:docPr id="5" name="Imagem 35"/>
+          <wp:inline distT="0" distB="0" distL="0" distR="0" wp14:anchorId="42B8E0EE" wp14:editId="51726EAC">
+            <wp:extent cx="2622550" cy="1678523"/>
+            <wp:effectExtent l="0" t="0" r="6350" b="0"/>
+            <wp:docPr id="37" name="Imagem 37"/>
             <wp:cNvGraphicFramePr>
               <a:graphicFrameLocks xmlns:a="http://schemas.openxmlformats.org/drawingml/2006/main" noChangeAspect="1"/>
             </wp:cNvGraphicFramePr>
@@ -1544,36 +1462,30 @@
               <a:graphicData uri="http://schemas.openxmlformats.org/drawingml/2006/picture">
                 <pic:pic xmlns:pic="http://schemas.openxmlformats.org/drawingml/2006/picture">
                   <pic:nvPicPr>
-                    <pic:cNvPr id="0" name="Imagem 35"/>
-                    <pic:cNvPicPr>
-                      <a:picLocks noChangeAspect="1" noChangeArrowheads="1"/>
-                    </pic:cNvPicPr>
+                    <pic:cNvPr id="0" name=""/>
+                    <pic:cNvPicPr/>
                   </pic:nvPicPr>
-                  <pic:blipFill>
-                    <a:blip r:embed="rId11" cstate="print">
-                      <a:extLst>
-                        <a:ext uri="{28A0092B-C50C-407E-A947-70E740481C1C}">
-                          <a14:useLocalDpi xmlns:a14="http://schemas.microsoft.com/office/drawing/2010/main" val="0"/>
-                        </a:ext>
-                      </a:extLst>
-                    </a:blip>
-                    <a:srcRect/>
-                    <a:stretch>
-                      <a:fillRect/>
-                    </a:stretch>
+                  <pic:blipFill rotWithShape="1">
+                    <a:blip r:embed="rId14"/>
+                    <a:srcRect l="53846" t="10243" r="12217" b="33563"/>
+                    <a:stretch/>
                   </pic:blipFill>
                   <pic:spPr bwMode="auto">
                     <a:xfrm>
                       <a:off x="0" y="0"/>
-                      <a:ext cx="2867660" cy="1470660"/>
+                      <a:ext cx="2626268" cy="1680903"/>
                     </a:xfrm>
                     <a:prstGeom prst="rect">
                       <a:avLst/>
                     </a:prstGeom>
-                    <a:noFill/>
                     <a:ln>
                       <a:noFill/>
                     </a:ln>
+                    <a:extLst>
+                      <a:ext uri="{53640926-AAD7-44D8-BBD7-CCE9431645EC}">
+                        <a14:shadowObscured xmlns:a14="http://schemas.microsoft.com/office/drawing/2010/main"/>
+                      </a:ext>
+                    </a:extLst>
                   </pic:spPr>
                 </pic:pic>
               </a:graphicData>
@@ -1585,1603 +1497,343 @@
     <w:p>
       <w:pPr>
         <w:pStyle w:val="Legenda"/>
-        <w:spacing w:line="240" w:lineRule="auto"/>
-        <w:ind w:firstLine="142"/>
-        <w:jc w:val="left"/>
-        <w:rPr>
-          <w:sz w:val="10"/>
-        </w:rPr>
-      </w:pPr>
-      <w:r>
-        <w:rPr>
-          <w:sz w:val="10"/>
-        </w:rPr>
-        <w:t>Fonte: Autoria Própria (2018).</w:t>
+        <w:ind w:firstLine="567"/>
+        <w:rPr>
+          <w:rFonts w:ascii="Times New Roman" w:hAnsi="Times New Roman" w:cs="Times New Roman"/>
+          <w:sz w:val="12"/>
+          <w:szCs w:val="12"/>
+        </w:rPr>
+      </w:pPr>
+      <w:bookmarkStart w:id="8" w:name="_Ref37689802"/>
+      <w:bookmarkStart w:id="9" w:name="_Toc55052273"/>
+      <w:r>
+        <w:rPr>
+          <w:rFonts w:ascii="Times New Roman" w:hAnsi="Times New Roman" w:cs="Times New Roman"/>
+          <w:sz w:val="12"/>
+          <w:szCs w:val="12"/>
+        </w:rPr>
+        <w:t xml:space="preserve">Figura </w:t>
+      </w:r>
+      <w:bookmarkEnd w:id="8"/>
+      <w:r>
+        <w:rPr>
+          <w:rFonts w:ascii="Times New Roman" w:hAnsi="Times New Roman" w:cs="Times New Roman"/>
+          <w:sz w:val="12"/>
+          <w:szCs w:val="12"/>
+        </w:rPr>
+        <w:t xml:space="preserve">6 – </w:t>
+      </w:r>
+      <w:r>
+        <w:rPr>
+          <w:rFonts w:ascii="Times New Roman" w:hAnsi="Times New Roman" w:cs="Times New Roman"/>
+          <w:sz w:val="12"/>
+          <w:szCs w:val="12"/>
+        </w:rPr>
+        <w:t>Página</w:t>
+      </w:r>
+      <w:r>
+        <w:rPr>
+          <w:rFonts w:ascii="Times New Roman" w:hAnsi="Times New Roman" w:cs="Times New Roman"/>
+          <w:sz w:val="12"/>
+          <w:szCs w:val="12"/>
+        </w:rPr>
+        <w:t xml:space="preserve"> de consulta de dados na aplicação web</w:t>
+      </w:r>
+      <w:bookmarkEnd w:id="9"/>
+    </w:p>
+    <w:p>
+      <w:pPr>
+        <w:ind w:firstLine="567"/>
+        <w:jc w:val="both"/>
+      </w:pPr>
+      <w:r>
+        <w:t xml:space="preserve">A comunicação entre </w:t>
+      </w:r>
+      <w:r>
+        <w:t>os componentes que integram o sistema</w:t>
+      </w:r>
+      <w:r>
+        <w:t xml:space="preserve"> foi </w:t>
+      </w:r>
+      <w:r>
+        <w:t>desenvolvida com as tecnologias mais atuais e comumente utilizadas</w:t>
+      </w:r>
+      <w:r>
+        <w:t>. O envio das</w:t>
+      </w:r>
+      <w:r>
+        <w:t xml:space="preserve"> informações pela web utiliza uma mensagem em </w:t>
+      </w:r>
+      <w:r>
+        <w:t>formato JSON</w:t>
+      </w:r>
+      <w:r>
+        <w:t xml:space="preserve"> encapsulado em MQTT</w:t>
+      </w:r>
+      <w:r>
+        <w:t xml:space="preserve"> e a comunicação entre o micro</w:t>
+      </w:r>
+      <w:r>
+        <w:t>controlador e o ADE7753 se baseia na leitura e escrita de registradores por meio de</w:t>
+      </w:r>
+      <w:r>
+        <w:t xml:space="preserve"> SPI.</w:t>
+      </w:r>
+    </w:p>
+    <w:p>
+      <w:pPr>
+        <w:pStyle w:val="Ttulo5"/>
+      </w:pPr>
+      <w:r>
+        <w:t>Analise dos Resultados</w:t>
+      </w:r>
+    </w:p>
+    <w:p>
+      <w:pPr>
+        <w:ind w:firstLine="567"/>
+        <w:jc w:val="both"/>
+        <w:rPr>
+          <w:shd w:val="clear" w:color="auto" w:fill="FFFFFF"/>
+        </w:rPr>
+      </w:pPr>
+      <w:r>
+        <w:rPr>
+          <w:shd w:val="clear" w:color="auto" w:fill="FFFFFF"/>
+        </w:rPr>
+        <w:t xml:space="preserve">O sistema de medição dos parâmetros de energia elétrica realizou com êxito o envio dos dados e sua posterior hospedagem na nuvem por uma rede sem fio. </w:t>
+      </w:r>
+    </w:p>
+    <w:p>
+      <w:pPr>
+        <w:ind w:firstLine="567"/>
+        <w:jc w:val="both"/>
+        <w:rPr>
+          <w:shd w:val="clear" w:color="auto" w:fill="FFFFFF"/>
+        </w:rPr>
+      </w:pPr>
+      <w:r>
+        <w:rPr>
+          <w:shd w:val="clear" w:color="auto" w:fill="FFFFFF"/>
+        </w:rPr>
+        <w:t xml:space="preserve">A </w:t>
+      </w:r>
+      <w:r>
+        <w:rPr>
+          <w:shd w:val="clear" w:color="auto" w:fill="FFFFFF"/>
+        </w:rPr>
+        <w:t>plataforma</w:t>
+      </w:r>
+      <w:r>
+        <w:rPr>
+          <w:shd w:val="clear" w:color="auto" w:fill="FFFFFF"/>
+        </w:rPr>
+        <w:t xml:space="preserve"> </w:t>
+      </w:r>
+      <w:r>
+        <w:rPr>
+          <w:i/>
+          <w:shd w:val="clear" w:color="auto" w:fill="FFFFFF"/>
+        </w:rPr>
+        <w:t>web</w:t>
+      </w:r>
+      <w:r>
+        <w:rPr>
+          <w:shd w:val="clear" w:color="auto" w:fill="FFFFFF"/>
+        </w:rPr>
+        <w:t xml:space="preserve"> desenvolvida apresentou-se capaz de realizar as tarefas especificadas de consulta e apresentação de dados para o usuário de maneira fácil de utilizar e gerenciando os dados com clareza e agilidade. O acesso aos dados ficou protegido por um sistema seguro de </w:t>
+      </w:r>
+      <w:proofErr w:type="spellStart"/>
+      <w:r>
+        <w:rPr>
+          <w:i/>
+          <w:shd w:val="clear" w:color="auto" w:fill="FFFFFF"/>
+        </w:rPr>
+        <w:t>login</w:t>
+      </w:r>
+      <w:proofErr w:type="spellEnd"/>
+      <w:r>
+        <w:rPr>
+          <w:shd w:val="clear" w:color="auto" w:fill="FFFFFF"/>
+        </w:rPr>
+        <w:t xml:space="preserve"> para consulta.</w:t>
+      </w:r>
+    </w:p>
+    <w:p>
+      <w:pPr>
+        <w:ind w:firstLine="567"/>
+        <w:jc w:val="both"/>
+        <w:rPr>
+          <w:shd w:val="clear" w:color="auto" w:fill="FFFFFF"/>
+        </w:rPr>
+      </w:pPr>
+      <w:r>
+        <w:rPr>
+          <w:shd w:val="clear" w:color="auto" w:fill="FFFFFF"/>
+        </w:rPr>
+        <w:lastRenderedPageBreak/>
+        <w:t>Um resultado que ficou aquém do esperado está relac</w:t>
+      </w:r>
+      <w:r>
+        <w:rPr>
+          <w:shd w:val="clear" w:color="auto" w:fill="FFFFFF"/>
+        </w:rPr>
+        <w:t>ionado à calibração das medições</w:t>
+      </w:r>
+      <w:r>
+        <w:rPr>
+          <w:shd w:val="clear" w:color="auto" w:fill="FFFFFF"/>
+        </w:rPr>
+        <w:t>. Poderia ter sido desenvolvido um trabalho mais completo com ferramentas de calibração e cargas adequadas que estavam disponíveis apenas nas instalações do instituto e ficaram indisponíveis durante a escrita deste trabalho.</w:t>
+      </w:r>
+      <w:r>
+        <w:rPr>
+          <w:shd w:val="clear" w:color="auto" w:fill="FFFFFF"/>
+        </w:rPr>
+        <w:t xml:space="preserve"> </w:t>
+      </w:r>
+    </w:p>
+    <w:p>
+      <w:pPr>
+        <w:ind w:firstLine="567"/>
+        <w:jc w:val="both"/>
+        <w:rPr>
+          <w:shd w:val="clear" w:color="auto" w:fill="FFFFFF"/>
+        </w:rPr>
+      </w:pPr>
+      <w:r>
+        <w:rPr>
+          <w:shd w:val="clear" w:color="auto" w:fill="FFFFFF"/>
+        </w:rPr>
+        <w:t xml:space="preserve">As interfaces de usuário desenvolvidas trabalharam conforme o esperado, os serviços de </w:t>
+      </w:r>
+      <w:hyperlink w:anchor="LISTA DE SIGLAS" w:history="1">
+        <w:r>
+          <w:rPr>
+            <w:rStyle w:val="Hyperlink"/>
+            <w:i/>
+            <w:shd w:val="clear" w:color="auto" w:fill="FFFFFF"/>
+          </w:rPr>
+          <w:t>IOT</w:t>
+        </w:r>
+      </w:hyperlink>
+      <w:r>
+        <w:rPr>
+          <w:shd w:val="clear" w:color="auto" w:fill="FFFFFF"/>
+        </w:rPr>
+        <w:t xml:space="preserve"> também se mostraram confiáveis e o microcontrolador ESP8266 executou suas funções com boa confiabilidade.</w:t>
+      </w:r>
+    </w:p>
+    <w:p>
+      <w:pPr>
+        <w:pStyle w:val="Ttulo5"/>
+      </w:pPr>
+      <w:r>
+        <w:t>Conclusão</w:t>
+      </w:r>
+    </w:p>
+    <w:p>
+      <w:pPr>
+        <w:ind w:firstLine="567"/>
+        <w:jc w:val="both"/>
+        <w:rPr>
+          <w:shd w:val="clear" w:color="auto" w:fill="FFFFFF"/>
+        </w:rPr>
+      </w:pPr>
+      <w:r>
+        <w:rPr>
+          <w:shd w:val="clear" w:color="auto" w:fill="FFFFFF"/>
+        </w:rPr>
+        <w:t xml:space="preserve">Como comentários conclusivos pertinentes a este trabalho, pode-se afirmar que os objetivos propostos foram plenamente atingidos. </w:t>
+      </w:r>
+    </w:p>
+    <w:p>
+      <w:pPr>
+        <w:ind w:firstLine="567"/>
+        <w:jc w:val="both"/>
+        <w:rPr>
+          <w:shd w:val="clear" w:color="auto" w:fill="FFFFFF"/>
+        </w:rPr>
+      </w:pPr>
+      <w:r>
+        <w:rPr>
+          <w:shd w:val="clear" w:color="auto" w:fill="FFFFFF"/>
+        </w:rPr>
+        <w:t>O projeto do produto seguiu todas as premissas básicas de segurança para equipamentos elétricos, como por exemplo, o isolamento galvânico do circuito de tensão da rede do restante dos componentes. Além disso, manteve todos os componentes com risco de choque elétrico protegidos pela barreira do invólucro de polímero, garantindo assim os obje</w:t>
+      </w:r>
+      <w:r>
+        <w:rPr>
+          <w:shd w:val="clear" w:color="auto" w:fill="FFFFFF"/>
+        </w:rPr>
+        <w:t>tivos de oferecer segurança ao usuário</w:t>
+      </w:r>
+      <w:r>
+        <w:rPr>
+          <w:shd w:val="clear" w:color="auto" w:fill="FFFFFF"/>
+        </w:rPr>
+        <w:t>.</w:t>
+      </w:r>
+    </w:p>
+    <w:p>
+      <w:pPr>
+        <w:ind w:firstLine="567"/>
+        <w:jc w:val="both"/>
+        <w:rPr>
+          <w:shd w:val="clear" w:color="auto" w:fill="FFFFFF"/>
+        </w:rPr>
+      </w:pPr>
+      <w:r>
+        <w:rPr>
+          <w:shd w:val="clear" w:color="auto" w:fill="FFFFFF"/>
+        </w:rPr>
+        <w:t xml:space="preserve">O custo do produto ficou dentro das expectativas previstas, mas os custos dos serviços da AWS devem ser considerados no caso de uma aplicação do produto em âmbito comercial. </w:t>
+      </w:r>
+    </w:p>
+    <w:p>
+      <w:pPr>
+        <w:ind w:firstLine="567"/>
+        <w:jc w:val="both"/>
+        <w:rPr>
+          <w:shd w:val="clear" w:color="auto" w:fill="FFFFFF"/>
+        </w:rPr>
+      </w:pPr>
+      <w:r>
+        <w:rPr>
+          <w:shd w:val="clear" w:color="auto" w:fill="FFFFFF"/>
+        </w:rPr>
+        <w:t>Apesar ausência da avaliação dos resultados de exatidão da medição, podemos mencionar que o equipamento realiza de modo satisfatório o trabal</w:t>
+      </w:r>
+      <w:r>
+        <w:rPr>
+          <w:shd w:val="clear" w:color="auto" w:fill="FFFFFF"/>
+        </w:rPr>
+        <w:t>ho para o qual foi desenvolvido.</w:t>
+      </w:r>
+    </w:p>
+    <w:p>
+      <w:pPr>
+        <w:ind w:firstLine="567"/>
+        <w:jc w:val="both"/>
+        <w:rPr>
+          <w:shd w:val="clear" w:color="auto" w:fill="FFFFFF"/>
+        </w:rPr>
+      </w:pPr>
+      <w:r>
+        <w:rPr>
+          <w:shd w:val="clear" w:color="auto" w:fill="FFFFFF"/>
+        </w:rPr>
+        <w:t>Isso mostra que este</w:t>
+      </w:r>
+      <w:r>
+        <w:rPr>
+          <w:shd w:val="clear" w:color="auto" w:fill="FFFFFF"/>
+        </w:rPr>
+        <w:t xml:space="preserve"> sistema poderia servir como base para o desenvolvimento de um produto comercial sem a necessidade de grandes mudanças.</w:t>
       </w:r>
     </w:p>
     <w:p>
       <w:pPr>
         <w:ind w:firstLine="1134"/>
         <w:jc w:val="both"/>
-        <w:rPr>
-          <w:lang w:val="pt-BR"/>
-        </w:rPr>
-      </w:pPr>
-      <w:r>
-        <w:rPr>
-          <w:lang w:val="pt-BR"/>
-        </w:rPr>
-        <w:t xml:space="preserve">                                                            </w:t>
-      </w:r>
-    </w:p>
-    <w:p>
-      <w:pPr>
-        <w:ind w:firstLine="1134"/>
-        <w:jc w:val="both"/>
-        <w:rPr>
-          <w:lang w:val="pt-BR"/>
-        </w:rPr>
-      </w:pPr>
-      <w:r>
-        <w:rPr>
-          <w:lang w:val="pt-BR"/>
-        </w:rPr>
-        <w:tab/>
-      </w:r>
-      <w:r>
-        <w:rPr>
-          <w:lang w:val="pt-BR"/>
-        </w:rPr>
-        <w:t xml:space="preserve">Foi obtida a curva de temperatura pelo tempo, obtendo-se cerca de 2700 pontos medidos, ao longo do tempo, e com eles, por meio do </w:t>
-      </w:r>
-      <w:r>
-        <w:rPr>
-          <w:i/>
-          <w:lang w:val="pt-BR"/>
-        </w:rPr>
-        <w:t>software</w:t>
-      </w:r>
-      <w:r>
-        <w:rPr>
-          <w:lang w:val="pt-BR"/>
-        </w:rPr>
-        <w:t xml:space="preserve"> MATLAB, foi obtida a curva de resposta do sistema em malha aberta. Esses dados foram utilizados para gerar a função de transferência que posteriormente será modelada pelo método que melhor se adapta ao projeto.</w:t>
-      </w:r>
-    </w:p>
-    <w:p>
-      <w:pPr>
-        <w:ind w:firstLine="1134"/>
-        <w:jc w:val="both"/>
-        <w:rPr>
-          <w:lang w:val="pt-BR"/>
-        </w:rPr>
-      </w:pPr>
-    </w:p>
-    <w:p>
-      <w:pPr>
-        <w:ind w:firstLine="1134"/>
-        <w:jc w:val="both"/>
-        <w:rPr>
-          <w:lang w:val="pt-BR"/>
-        </w:rPr>
-      </w:pPr>
-      <w:r>
-        <w:rPr>
-          <w:lang w:val="pt-BR"/>
-        </w:rPr>
-        <w:tab/>
-        <w:t xml:space="preserve">Os testes consistiam na alimentação máxima da tensão em </w:t>
-      </w:r>
-      <w:proofErr w:type="gramStart"/>
-      <w:r>
-        <w:rPr>
-          <w:lang w:val="pt-BR"/>
-        </w:rPr>
-        <w:t>220V</w:t>
-      </w:r>
-      <w:proofErr w:type="gramEnd"/>
-      <w:r>
-        <w:rPr>
-          <w:lang w:val="pt-BR"/>
-        </w:rPr>
-        <w:t>. Baseado nesta alimentação se adquiria a curva de resposta do sistema. Após o levantamento da curva, foram realizados os cálculos da função de transferência do sistema, e obtiveram-se os dados necessários para inserir no MATLAB</w:t>
-      </w:r>
-      <w:r>
-        <w:rPr>
-          <w:rFonts w:cs="Arial"/>
-          <w:lang w:val="pt-BR"/>
-        </w:rPr>
-        <w:t>®</w:t>
-      </w:r>
-      <w:r>
-        <w:rPr>
-          <w:lang w:val="pt-BR"/>
-        </w:rPr>
-        <w:t xml:space="preserve">, comparando então as duas curvas, mostradas na </w:t>
-      </w:r>
-      <w:r>
-        <w:fldChar w:fldCharType="begin"/>
-      </w:r>
-      <w:r>
-        <w:rPr>
-          <w:lang w:val="pt-BR"/>
-        </w:rPr>
-        <w:instrText xml:space="preserve"> REF _Ref531191125 \h  \* MERGEFORMAT </w:instrText>
-      </w:r>
-      <w:r>
-        <w:fldChar w:fldCharType="separate"/>
-      </w:r>
-      <w:r>
-        <w:rPr>
-          <w:b/>
-          <w:bCs/>
-          <w:lang w:val="pt-BR"/>
-        </w:rPr>
-        <w:t xml:space="preserve">Erro! Fonte de referência não </w:t>
-      </w:r>
-      <w:proofErr w:type="gramStart"/>
-      <w:r>
-        <w:rPr>
-          <w:b/>
-          <w:bCs/>
-          <w:lang w:val="pt-BR"/>
-        </w:rPr>
-        <w:t>encontrada.</w:t>
-      </w:r>
-      <w:proofErr w:type="gramEnd"/>
-      <w:r>
-        <w:fldChar w:fldCharType="end"/>
-      </w:r>
-      <w:r>
-        <w:rPr>
-          <w:lang w:val="pt-BR"/>
-        </w:rPr>
-        <w:t>, sendo a superior obtida através da leitura do sensor, e a inferior calculada através da função de transferência obtida do MATLAB</w:t>
-      </w:r>
-      <w:r>
-        <w:rPr>
-          <w:rFonts w:cs="Arial"/>
-          <w:lang w:val="pt-BR"/>
-        </w:rPr>
-        <w:t>®</w:t>
-      </w:r>
-      <w:r>
-        <w:rPr>
-          <w:lang w:val="pt-BR"/>
-        </w:rPr>
-        <w:t>.</w:t>
-      </w:r>
-    </w:p>
-    <w:p>
-      <w:pPr>
-        <w:ind w:firstLine="1134"/>
-        <w:jc w:val="both"/>
-        <w:rPr>
-          <w:lang w:val="pt-BR"/>
-        </w:rPr>
-      </w:pPr>
-    </w:p>
-    <w:p>
-      <w:pPr>
-        <w:rPr>
-          <w:lang w:val="pt-BR"/>
-        </w:rPr>
-      </w:pPr>
-      <w:r>
-        <w:rPr>
-          <w:b/>
-          <w:sz w:val="16"/>
-          <w:lang w:val="pt-BR"/>
-        </w:rPr>
-        <w:t xml:space="preserve">Figura </w:t>
-      </w:r>
-      <w:r>
-        <w:rPr>
-          <w:b/>
-          <w:sz w:val="16"/>
-          <w:lang w:val="pt-BR"/>
-        </w:rPr>
-        <w:t>4</w:t>
-      </w:r>
-      <w:r>
-        <w:rPr>
-          <w:b/>
-          <w:sz w:val="16"/>
-          <w:lang w:val="pt-BR"/>
-        </w:rPr>
-        <w:t xml:space="preserve"> – </w:t>
-      </w:r>
-      <w:r>
-        <w:rPr>
-          <w:b/>
-          <w:sz w:val="16"/>
-          <w:lang w:val="pt-BR"/>
-        </w:rPr>
-        <w:t>Comparação via MATLAB</w:t>
-      </w:r>
-    </w:p>
-    <w:p>
-      <w:r>
-        <w:rPr>
-          <w:noProof/>
-          <w:lang w:val="pt-BR" w:eastAsia="pt-BR"/>
-        </w:rPr>
-        <w:lastRenderedPageBreak/>
-        <w:drawing>
-          <wp:inline distT="0" distB="0" distL="0" distR="0" wp14:anchorId="55E02F28" wp14:editId="5C333C35">
-            <wp:extent cx="2223770" cy="1543685"/>
-            <wp:effectExtent l="0" t="0" r="5080" b="0"/>
-            <wp:docPr id="6" name="Imagem 25"/>
-            <wp:cNvGraphicFramePr>
-              <a:graphicFrameLocks xmlns:a="http://schemas.openxmlformats.org/drawingml/2006/main" noChangeAspect="1"/>
-            </wp:cNvGraphicFramePr>
-            <a:graphic xmlns:a="http://schemas.openxmlformats.org/drawingml/2006/main">
-              <a:graphicData uri="http://schemas.openxmlformats.org/drawingml/2006/picture">
-                <pic:pic xmlns:pic="http://schemas.openxmlformats.org/drawingml/2006/picture">
-                  <pic:nvPicPr>
-                    <pic:cNvPr id="0" name="Imagem 25"/>
-                    <pic:cNvPicPr>
-                      <a:picLocks noChangeAspect="1" noChangeArrowheads="1"/>
-                    </pic:cNvPicPr>
-                  </pic:nvPicPr>
-                  <pic:blipFill>
-                    <a:blip r:embed="rId12" cstate="print">
-                      <a:extLst>
-                        <a:ext uri="{28A0092B-C50C-407E-A947-70E740481C1C}">
-                          <a14:useLocalDpi xmlns:a14="http://schemas.microsoft.com/office/drawing/2010/main" val="0"/>
-                        </a:ext>
-                      </a:extLst>
-                    </a:blip>
-                    <a:srcRect/>
-                    <a:stretch>
-                      <a:fillRect/>
-                    </a:stretch>
-                  </pic:blipFill>
-                  <pic:spPr bwMode="auto">
-                    <a:xfrm>
-                      <a:off x="0" y="0"/>
-                      <a:ext cx="2223770" cy="1543685"/>
-                    </a:xfrm>
-                    <a:prstGeom prst="rect">
-                      <a:avLst/>
-                    </a:prstGeom>
-                    <a:noFill/>
-                    <a:ln>
-                      <a:noFill/>
-                    </a:ln>
-                  </pic:spPr>
-                </pic:pic>
-              </a:graphicData>
-            </a:graphic>
-          </wp:inline>
-        </w:drawing>
-      </w:r>
-    </w:p>
-    <w:p>
-      <w:pPr>
-        <w:pStyle w:val="Legenda"/>
-        <w:spacing w:line="240" w:lineRule="auto"/>
-        <w:ind w:firstLine="709"/>
-        <w:jc w:val="left"/>
-        <w:rPr>
-          <w:sz w:val="10"/>
-        </w:rPr>
-      </w:pPr>
-      <w:r>
-        <w:rPr>
-          <w:sz w:val="10"/>
-        </w:rPr>
-        <w:t>Fonte: Autoria Própria (2018).</w:t>
-      </w:r>
-    </w:p>
-    <w:p>
-      <w:pPr>
-        <w:ind w:firstLine="1134"/>
-        <w:jc w:val="both"/>
-        <w:rPr>
-          <w:lang w:val="pt-BR"/>
-        </w:rPr>
-      </w:pPr>
-      <w:r>
-        <w:rPr>
-          <w:lang w:val="pt-BR"/>
-        </w:rPr>
-        <w:t xml:space="preserve">Com essa curva pode-se obter, por meio de quatro métodos, a curva que melhor se adequa ao projeto, </w:t>
-      </w:r>
-      <w:proofErr w:type="gramStart"/>
-      <w:r>
-        <w:rPr>
-          <w:lang w:val="pt-BR"/>
-        </w:rPr>
-        <w:t>os</w:t>
-      </w:r>
-      <w:proofErr w:type="gramEnd"/>
-      <w:r>
-        <w:rPr>
-          <w:lang w:val="pt-BR"/>
-        </w:rPr>
-        <w:t xml:space="preserve"> </w:t>
-      </w:r>
-      <w:proofErr w:type="gramStart"/>
-      <w:r>
-        <w:rPr>
-          <w:lang w:val="pt-BR"/>
-        </w:rPr>
-        <w:t>quais</w:t>
-      </w:r>
-      <w:proofErr w:type="gramEnd"/>
-      <w:r>
-        <w:rPr>
-          <w:lang w:val="pt-BR"/>
-        </w:rPr>
-        <w:t xml:space="preserve"> são: método de Ziegler – </w:t>
-      </w:r>
-      <w:proofErr w:type="spellStart"/>
-      <w:r>
-        <w:rPr>
-          <w:lang w:val="pt-BR"/>
-        </w:rPr>
-        <w:t>Nichols</w:t>
-      </w:r>
-      <w:proofErr w:type="spellEnd"/>
-      <w:r>
-        <w:rPr>
-          <w:lang w:val="pt-BR"/>
-        </w:rPr>
-        <w:t xml:space="preserve">, método de </w:t>
-      </w:r>
-      <w:proofErr w:type="spellStart"/>
-      <w:r>
-        <w:rPr>
-          <w:lang w:val="pt-BR"/>
-        </w:rPr>
-        <w:t>Hägglund</w:t>
-      </w:r>
-      <w:proofErr w:type="spellEnd"/>
-      <w:r>
-        <w:rPr>
-          <w:lang w:val="pt-BR"/>
-        </w:rPr>
-        <w:t xml:space="preserve">, método de Smith e método de </w:t>
-      </w:r>
-      <w:proofErr w:type="spellStart"/>
-      <w:r>
-        <w:rPr>
-          <w:lang w:val="pt-BR"/>
-        </w:rPr>
-        <w:t>Sundaresan&amp;Krishnaswamy</w:t>
-      </w:r>
-      <w:proofErr w:type="spellEnd"/>
-      <w:r>
-        <w:rPr>
-          <w:lang w:val="pt-BR"/>
-        </w:rPr>
-        <w:t xml:space="preserve">. </w:t>
-      </w:r>
-    </w:p>
-    <w:p>
-      <w:pPr>
-        <w:ind w:firstLine="1134"/>
-        <w:jc w:val="both"/>
-        <w:rPr>
-          <w:lang w:val="pt-BR"/>
-        </w:rPr>
-      </w:pPr>
-      <w:r>
-        <w:rPr>
-          <w:lang w:val="pt-BR"/>
-        </w:rPr>
-        <w:t>Cada método tem como saída uma função. Outras informações que são importantes nos cálculos dos métodos são: variação da temperatura do forno (</w:t>
-      </w:r>
-      <w:r>
-        <w:t>Δ</w:t>
-      </w:r>
-      <w:r>
-        <w:rPr>
-          <w:lang w:val="pt-BR"/>
-        </w:rPr>
-        <w:t>Y), variação da alimentação do motor (</w:t>
-      </w:r>
-      <w:r>
-        <w:t>Δ</w:t>
-      </w:r>
-      <w:r>
-        <w:rPr>
-          <w:lang w:val="pt-BR"/>
-        </w:rPr>
-        <w:t>U), atraso (</w:t>
-      </w:r>
-      <w:r>
-        <w:t>θ</w:t>
-      </w:r>
-      <w:r>
-        <w:rPr>
-          <w:lang w:val="pt-BR"/>
-        </w:rPr>
-        <w:t>) e o tempo de subida (</w:t>
-      </w:r>
-      <w:r>
-        <w:t>τ</w:t>
-      </w:r>
-      <w:r>
-        <w:rPr>
-          <w:lang w:val="pt-BR"/>
-        </w:rPr>
-        <w:t>) e ganho estático (K) (COELHO, 1999).</w:t>
-      </w:r>
-    </w:p>
-    <w:p>
-      <w:pPr>
-        <w:ind w:firstLine="1134"/>
-        <w:jc w:val="both"/>
-        <w:rPr>
-          <w:lang w:val="pt-BR"/>
-        </w:rPr>
-      </w:pPr>
-    </w:p>
-    <w:p>
-      <w:pPr>
-        <w:jc w:val="both"/>
-        <w:rPr>
-          <w:lang w:val="pt-BR"/>
-        </w:rPr>
-      </w:pPr>
-      <w:r>
-        <w:rPr>
-          <w:lang w:val="pt-BR"/>
-        </w:rPr>
-        <w:t xml:space="preserve">A partir dos dados mostrados na </w:t>
-      </w:r>
-      <w:r>
-        <w:rPr>
-          <w:lang w:val="pt-BR"/>
-        </w:rPr>
-        <w:t>figura anterior</w:t>
-      </w:r>
-      <w:r>
-        <w:rPr>
-          <w:lang w:val="pt-BR"/>
-        </w:rPr>
-        <w:t>,</w:t>
-      </w:r>
-      <w:proofErr w:type="gramStart"/>
-      <w:r>
-        <w:rPr>
-          <w:lang w:val="pt-BR"/>
-        </w:rPr>
-        <w:t xml:space="preserve">  </w:t>
-      </w:r>
-      <w:proofErr w:type="gramEnd"/>
-      <w:r>
-        <w:rPr>
-          <w:lang w:val="pt-BR"/>
-        </w:rPr>
-        <w:t>e o valor de K calculado, é possível, então, calcular a função de transferência em malha aberta do nosso sistema</w:t>
-      </w:r>
-      <w:r>
-        <w:rPr>
-          <w:lang w:val="pt-BR"/>
-        </w:rPr>
-        <w:t>.</w:t>
-      </w:r>
-    </w:p>
-    <w:p>
-      <w:pPr>
-        <w:jc w:val="both"/>
-        <w:rPr>
-          <w:lang w:val="pt-BR"/>
-        </w:rPr>
-      </w:pPr>
-    </w:p>
-    <w:p>
-      <w:pPr>
-        <w:jc w:val="both"/>
-        <w:rPr>
-          <w:lang w:val="pt-BR"/>
-        </w:rPr>
-      </w:pPr>
-      <w:r>
-        <w:rPr>
-          <w:lang w:val="pt-BR"/>
-        </w:rPr>
-        <w:t>Foram realizados todos os cálculos e a</w:t>
-      </w:r>
-      <w:r>
-        <w:rPr>
-          <w:lang w:val="pt-BR"/>
-        </w:rPr>
-        <w:t xml:space="preserve"> função gerada foi analisada no </w:t>
-      </w:r>
-      <w:r>
-        <w:rPr>
-          <w:i/>
-          <w:lang w:val="pt-BR"/>
-        </w:rPr>
-        <w:t>software</w:t>
-      </w:r>
-      <w:r>
-        <w:rPr>
-          <w:lang w:val="pt-BR"/>
-        </w:rPr>
-        <w:t xml:space="preserve"> MATLAB, para verificar se apresentava uma curva dentro dos padrões esperados</w:t>
-      </w:r>
-      <w:r>
-        <w:rPr>
-          <w:lang w:val="pt-BR"/>
-        </w:rPr>
-        <w:t>.</w:t>
-      </w:r>
-    </w:p>
-    <w:p>
-      <w:pPr>
-        <w:jc w:val="both"/>
-        <w:rPr>
-          <w:lang w:val="pt-BR"/>
-        </w:rPr>
-      </w:pPr>
-    </w:p>
-    <w:p>
-      <w:pPr>
-        <w:ind w:firstLine="1134"/>
-        <w:jc w:val="both"/>
-        <w:rPr>
-          <w:lang w:val="pt-BR"/>
-        </w:rPr>
-      </w:pPr>
-      <w:r>
-        <w:rPr>
-          <w:lang w:val="pt-BR"/>
-        </w:rPr>
-        <w:t xml:space="preserve">Por meio da aplicação “tune” nas configurações do bloco do PID do </w:t>
-      </w:r>
-      <w:proofErr w:type="spellStart"/>
-      <w:r>
-        <w:rPr>
-          <w:i/>
-          <w:lang w:val="pt-BR"/>
-        </w:rPr>
-        <w:t>Simulink</w:t>
-      </w:r>
-      <w:proofErr w:type="spellEnd"/>
-      <w:r>
-        <w:rPr>
-          <w:lang w:val="pt-BR"/>
-        </w:rPr>
-        <w:t xml:space="preserve">, podem ser encontrados os seguintes valores para </w:t>
-      </w:r>
-      <w:proofErr w:type="spellStart"/>
-      <w:r>
-        <w:rPr>
-          <w:lang w:val="pt-BR"/>
-        </w:rPr>
-        <w:t>Kp</w:t>
-      </w:r>
-      <w:proofErr w:type="spellEnd"/>
-      <w:r>
-        <w:rPr>
-          <w:lang w:val="pt-BR"/>
-        </w:rPr>
-        <w:t xml:space="preserve"> e Ki:</w:t>
-      </w:r>
-    </w:p>
-    <w:p>
-      <w:pPr>
-        <w:jc w:val="both"/>
-      </w:pPr>
-      <w:proofErr w:type="spellStart"/>
-      <w:proofErr w:type="gramStart"/>
-      <w:r>
-        <w:t>Kp</w:t>
-      </w:r>
-      <w:proofErr w:type="spellEnd"/>
-      <w:proofErr w:type="gramEnd"/>
-      <w:r>
-        <w:t xml:space="preserve"> = 0.8</w:t>
-      </w:r>
-      <w:r>
-        <w:t xml:space="preserve">                                                                                                                                                        </w:t>
-      </w:r>
-    </w:p>
-    <w:p>
-      <w:pPr>
-        <w:jc w:val="both"/>
-      </w:pPr>
-      <w:r>
-        <w:t>Ki = 0.00</w:t>
-      </w:r>
-      <w:r>
-        <w:t xml:space="preserve">3  </w:t>
-      </w:r>
-    </w:p>
-    <w:p>
-      <w:pPr>
-        <w:jc w:val="both"/>
-      </w:pPr>
-    </w:p>
-    <w:p>
-      <w:pPr>
-        <w:jc w:val="both"/>
-        <w:rPr>
-          <w:lang w:val="pt-BR"/>
-        </w:rPr>
-      </w:pPr>
-      <w:r>
-        <w:rPr>
-          <w:lang w:val="pt-BR"/>
-        </w:rPr>
-        <w:t>Com os ajustes finais, ficamo</w:t>
-      </w:r>
-      <w:r>
-        <w:rPr>
-          <w:lang w:val="pt-BR"/>
-        </w:rPr>
-        <w:t>s com os valores de:</w:t>
-      </w:r>
-    </w:p>
-    <w:p>
-      <w:pPr>
-        <w:jc w:val="both"/>
-        <w:rPr>
-          <w:lang w:val="pt-BR"/>
-        </w:rPr>
-      </w:pPr>
-      <w:proofErr w:type="spellStart"/>
-      <w:r>
-        <w:rPr>
-          <w:lang w:val="pt-BR"/>
-        </w:rPr>
-        <w:t>Kp</w:t>
-      </w:r>
-      <w:proofErr w:type="spellEnd"/>
-      <w:r>
-        <w:rPr>
-          <w:lang w:val="pt-BR"/>
-        </w:rPr>
-        <w:t xml:space="preserve"> = 2</w:t>
-      </w:r>
-    </w:p>
-    <w:p>
-      <w:pPr>
-        <w:jc w:val="both"/>
-        <w:rPr>
-          <w:lang w:val="pt-BR"/>
-        </w:rPr>
-      </w:pPr>
-      <w:r>
-        <w:rPr>
-          <w:lang w:val="pt-BR"/>
-        </w:rPr>
-        <w:t>Ki = 0.005</w:t>
-      </w:r>
-      <w:r>
-        <w:rPr>
-          <w:lang w:val="pt-BR"/>
-        </w:rPr>
-        <w:t xml:space="preserve">                                    </w:t>
-      </w:r>
-    </w:p>
-    <w:p>
-      <w:pPr>
-        <w:rPr>
-          <w:lang w:val="pt-BR"/>
-        </w:rPr>
-      </w:pPr>
-    </w:p>
-    <w:p>
-      <w:pPr>
-        <w:numPr>
-          <w:ilvl w:val="0"/>
-          <w:numId w:val="29"/>
-        </w:numPr>
-        <w:jc w:val="left"/>
-        <w:rPr>
-          <w:lang w:val="pt-BR"/>
-        </w:rPr>
-      </w:pPr>
-      <w:r>
-        <w:rPr>
-          <w:lang w:val="pt-BR"/>
-        </w:rPr>
-        <w:t>Software</w:t>
-      </w:r>
-    </w:p>
-    <w:p/>
-    <w:p>
-      <w:pPr>
-        <w:ind w:firstLine="1134"/>
-        <w:jc w:val="both"/>
-        <w:rPr>
-          <w:lang w:val="pt-BR"/>
-        </w:rPr>
-      </w:pPr>
-      <w:r>
-        <w:rPr>
-          <w:lang w:val="pt-BR"/>
-        </w:rPr>
-        <w:t xml:space="preserve">Foi realizado o desenvolvimento do código de programação do sistema, onde no mesmo constava a conexão </w:t>
-      </w:r>
-      <w:proofErr w:type="spellStart"/>
-      <w:r>
-        <w:rPr>
-          <w:lang w:val="pt-BR"/>
-        </w:rPr>
-        <w:t>wi-fi</w:t>
-      </w:r>
-      <w:proofErr w:type="spellEnd"/>
-      <w:r>
-        <w:rPr>
-          <w:lang w:val="pt-BR"/>
-        </w:rPr>
-        <w:t xml:space="preserve"> da plataforma com a conexão de rede local, a configuração da biblioteca que tem função de controle PID, a configuração do PWM de saída e a conexão e comunicação entre a plataforma </w:t>
-      </w:r>
-      <w:proofErr w:type="spellStart"/>
-      <w:proofErr w:type="gramStart"/>
-      <w:r>
-        <w:rPr>
-          <w:lang w:val="pt-BR"/>
-        </w:rPr>
-        <w:t>NodMCU</w:t>
-      </w:r>
-      <w:proofErr w:type="spellEnd"/>
-      <w:proofErr w:type="gramEnd"/>
-      <w:r>
-        <w:rPr>
-          <w:lang w:val="pt-BR"/>
-        </w:rPr>
-        <w:t xml:space="preserve"> e a interface WEB;</w:t>
-      </w:r>
-    </w:p>
-    <w:p>
-      <w:pPr>
-        <w:ind w:firstLine="1134"/>
-        <w:jc w:val="both"/>
-        <w:rPr>
-          <w:lang w:val="pt-BR"/>
-        </w:rPr>
-      </w:pPr>
-      <w:r>
-        <w:rPr>
-          <w:lang w:val="pt-BR"/>
-        </w:rPr>
-        <w:t xml:space="preserve">A programação do microcontrolador consiste em realizar uma conexão </w:t>
-      </w:r>
-      <w:proofErr w:type="spellStart"/>
-      <w:r>
-        <w:rPr>
-          <w:i/>
-          <w:lang w:val="pt-BR"/>
-        </w:rPr>
-        <w:t>wi-fi</w:t>
-      </w:r>
-      <w:proofErr w:type="spellEnd"/>
-      <w:r>
-        <w:rPr>
-          <w:lang w:val="pt-BR"/>
-        </w:rPr>
-        <w:t>; após isso foram configuradas duas interrupções – uma para realizar o cálculo do controle PID e a outra para calcular a razão cíclica do PWM da saída do controlador</w:t>
-      </w:r>
-      <w:r>
-        <w:rPr>
-          <w:lang w:val="pt-BR"/>
-        </w:rPr>
-        <w:t xml:space="preserve"> – figura</w:t>
-      </w:r>
-      <w:r>
-        <w:rPr>
-          <w:lang w:val="pt-BR"/>
-        </w:rPr>
-        <w:t xml:space="preserve"> </w:t>
-      </w:r>
-      <w:r>
-        <w:rPr>
-          <w:lang w:val="pt-BR"/>
-        </w:rPr>
-        <w:t>5</w:t>
-      </w:r>
-      <w:r>
-        <w:rPr>
-          <w:lang w:val="pt-BR"/>
-        </w:rPr>
-        <w:t xml:space="preserve">, e algumas informações que estarão sendo trocadas via </w:t>
-      </w:r>
-      <w:proofErr w:type="spellStart"/>
-      <w:r>
-        <w:rPr>
-          <w:i/>
-          <w:lang w:val="pt-BR"/>
-        </w:rPr>
-        <w:t>wi-fi</w:t>
-      </w:r>
-      <w:proofErr w:type="spellEnd"/>
-      <w:r>
-        <w:rPr>
-          <w:lang w:val="pt-BR"/>
-        </w:rPr>
-        <w:t xml:space="preserve"> com a plataforma que permita disponibilizar dados numa interface </w:t>
-      </w:r>
-      <w:r>
-        <w:rPr>
-          <w:i/>
-          <w:lang w:val="pt-BR"/>
-        </w:rPr>
-        <w:t>WEB</w:t>
-      </w:r>
-      <w:r>
-        <w:rPr>
-          <w:lang w:val="pt-BR"/>
-        </w:rPr>
-        <w:t xml:space="preserve">. </w:t>
-      </w:r>
-    </w:p>
-    <w:p>
-      <w:pPr>
-        <w:ind w:firstLine="1134"/>
-        <w:jc w:val="both"/>
-        <w:rPr>
-          <w:lang w:val="pt-BR"/>
-        </w:rPr>
-      </w:pPr>
-    </w:p>
-    <w:p>
-      <w:pPr>
-        <w:rPr>
-          <w:lang w:val="pt-BR"/>
-        </w:rPr>
-      </w:pPr>
-      <w:r>
-        <w:rPr>
-          <w:b/>
-          <w:sz w:val="16"/>
-          <w:lang w:val="pt-BR"/>
-        </w:rPr>
-        <w:t xml:space="preserve">Figura </w:t>
-      </w:r>
-      <w:r>
-        <w:rPr>
-          <w:b/>
-          <w:sz w:val="16"/>
-          <w:lang w:val="pt-BR"/>
-        </w:rPr>
-        <w:t>5</w:t>
-      </w:r>
-      <w:r>
-        <w:rPr>
-          <w:b/>
-          <w:sz w:val="16"/>
-          <w:lang w:val="pt-BR"/>
-        </w:rPr>
-        <w:t xml:space="preserve"> – </w:t>
-      </w:r>
-      <w:proofErr w:type="spellStart"/>
-      <w:r>
-        <w:rPr>
-          <w:b/>
-          <w:sz w:val="16"/>
-          <w:lang w:val="pt-BR"/>
-        </w:rPr>
-        <w:t>Timers</w:t>
-      </w:r>
-      <w:proofErr w:type="spellEnd"/>
-    </w:p>
-    <w:p>
-      <w:pPr>
-        <w:ind w:firstLine="426"/>
-        <w:jc w:val="both"/>
-        <w:rPr>
-          <w:noProof/>
-          <w:lang w:eastAsia="pt-BR"/>
-        </w:rPr>
-      </w:pPr>
-      <w:r>
-        <w:rPr>
-          <w:noProof/>
-          <w:lang w:val="pt-BR" w:eastAsia="pt-BR"/>
-        </w:rPr>
-        <w:lastRenderedPageBreak/>
-        <w:drawing>
-          <wp:inline distT="0" distB="0" distL="0" distR="0" wp14:anchorId="147DF869" wp14:editId="6BF3B695">
-            <wp:extent cx="2355215" cy="789940"/>
-            <wp:effectExtent l="0" t="0" r="6985" b="0"/>
-            <wp:docPr id="7" name="Imagem 22"/>
-            <wp:cNvGraphicFramePr>
-              <a:graphicFrameLocks xmlns:a="http://schemas.openxmlformats.org/drawingml/2006/main" noChangeAspect="1"/>
-            </wp:cNvGraphicFramePr>
-            <a:graphic xmlns:a="http://schemas.openxmlformats.org/drawingml/2006/main">
-              <a:graphicData uri="http://schemas.openxmlformats.org/drawingml/2006/picture">
-                <pic:pic xmlns:pic="http://schemas.openxmlformats.org/drawingml/2006/picture">
-                  <pic:nvPicPr>
-                    <pic:cNvPr id="0" name="Imagem 22"/>
-                    <pic:cNvPicPr>
-                      <a:picLocks noChangeAspect="1" noChangeArrowheads="1"/>
-                    </pic:cNvPicPr>
-                  </pic:nvPicPr>
-                  <pic:blipFill>
-                    <a:blip r:embed="rId13" cstate="print">
-                      <a:extLst>
-                        <a:ext uri="{28A0092B-C50C-407E-A947-70E740481C1C}">
-                          <a14:useLocalDpi xmlns:a14="http://schemas.microsoft.com/office/drawing/2010/main" val="0"/>
-                        </a:ext>
-                      </a:extLst>
-                    </a:blip>
-                    <a:srcRect/>
-                    <a:stretch>
-                      <a:fillRect/>
-                    </a:stretch>
-                  </pic:blipFill>
-                  <pic:spPr bwMode="auto">
-                    <a:xfrm>
-                      <a:off x="0" y="0"/>
-                      <a:ext cx="2355215" cy="789940"/>
-                    </a:xfrm>
-                    <a:prstGeom prst="rect">
-                      <a:avLst/>
-                    </a:prstGeom>
-                    <a:noFill/>
-                    <a:ln>
-                      <a:noFill/>
-                    </a:ln>
-                  </pic:spPr>
-                </pic:pic>
-              </a:graphicData>
-            </a:graphic>
-          </wp:inline>
-        </w:drawing>
-      </w:r>
-    </w:p>
-    <w:p>
-      <w:pPr>
-        <w:ind w:firstLine="709"/>
-        <w:jc w:val="both"/>
-        <w:rPr>
-          <w:lang w:val="pt-BR"/>
-        </w:rPr>
-      </w:pPr>
-      <w:r>
-        <w:rPr>
-          <w:sz w:val="10"/>
-          <w:lang w:val="pt-BR"/>
-        </w:rPr>
-        <w:t>Fonte: Autoria própria (2018).</w:t>
-      </w:r>
-    </w:p>
-    <w:p>
-      <w:pPr>
-        <w:ind w:firstLine="1134"/>
-        <w:jc w:val="both"/>
-        <w:rPr>
-          <w:lang w:val="pt-BR"/>
-        </w:rPr>
-      </w:pPr>
-    </w:p>
-    <w:p>
-      <w:pPr>
-        <w:ind w:firstLine="1134"/>
-        <w:jc w:val="both"/>
-        <w:rPr>
-          <w:lang w:val="pt-BR"/>
-        </w:rPr>
-      </w:pPr>
-      <w:r>
-        <w:rPr>
-          <w:lang w:val="pt-BR"/>
-        </w:rPr>
-        <w:t>Na intenção de maximizar e facilitar a experiência do usuário com o sistema de monitoramento</w:t>
-      </w:r>
-      <w:proofErr w:type="gramStart"/>
-      <w:r>
-        <w:rPr>
-          <w:lang w:val="pt-BR"/>
-        </w:rPr>
-        <w:t>, foi</w:t>
-      </w:r>
-      <w:proofErr w:type="gramEnd"/>
-      <w:r>
-        <w:rPr>
-          <w:lang w:val="pt-BR"/>
-        </w:rPr>
-        <w:t xml:space="preserve"> desenvolvida uma interface </w:t>
-      </w:r>
-      <w:r>
-        <w:rPr>
-          <w:i/>
-          <w:lang w:val="pt-BR"/>
-        </w:rPr>
-        <w:t>WEB</w:t>
-      </w:r>
-      <w:r>
-        <w:rPr>
-          <w:lang w:val="pt-BR"/>
-        </w:rPr>
-        <w:t xml:space="preserve">, na qual é possível fazer o monitoramento e gerenciamento da temperatura e do controle PID realizado.  </w:t>
-      </w:r>
-    </w:p>
-    <w:p>
-      <w:pPr>
-        <w:ind w:firstLine="1134"/>
-        <w:jc w:val="both"/>
-        <w:rPr>
-          <w:lang w:val="pt-BR"/>
-        </w:rPr>
-      </w:pPr>
-    </w:p>
-    <w:p>
-      <w:pPr>
-        <w:ind w:firstLine="1134"/>
-        <w:jc w:val="both"/>
-        <w:rPr>
-          <w:lang w:val="pt-BR"/>
-        </w:rPr>
-      </w:pPr>
-      <w:r>
-        <w:rPr>
-          <w:lang w:val="pt-BR"/>
-        </w:rPr>
-        <w:t xml:space="preserve">O </w:t>
-      </w:r>
-      <w:r>
-        <w:rPr>
-          <w:i/>
-          <w:lang w:val="pt-BR"/>
-        </w:rPr>
-        <w:t>software</w:t>
-      </w:r>
-      <w:r>
-        <w:rPr>
-          <w:lang w:val="pt-BR"/>
-        </w:rPr>
-        <w:t xml:space="preserve"> utilizado para criação da página HTML que faz a interface da placa de controle com o operador chama-se Node-RED.</w:t>
-      </w:r>
-    </w:p>
-    <w:p>
-      <w:pPr>
-        <w:ind w:firstLine="1134"/>
-        <w:jc w:val="both"/>
-        <w:rPr>
-          <w:lang w:val="pt-BR"/>
-        </w:rPr>
-      </w:pPr>
-    </w:p>
-    <w:p>
-      <w:pPr>
-        <w:ind w:firstLine="1134"/>
-        <w:jc w:val="both"/>
-        <w:rPr>
-          <w:lang w:val="pt-BR"/>
-        </w:rPr>
-      </w:pPr>
-      <w:r>
-        <w:rPr>
-          <w:lang w:val="pt-BR"/>
-        </w:rPr>
-        <w:t xml:space="preserve">Um usuário que esteja acessando uma página </w:t>
-      </w:r>
-      <w:r>
-        <w:rPr>
-          <w:i/>
-          <w:lang w:val="pt-BR"/>
-        </w:rPr>
-        <w:t>WEB</w:t>
-      </w:r>
-      <w:r>
-        <w:rPr>
-          <w:lang w:val="pt-BR"/>
-        </w:rPr>
-        <w:t xml:space="preserve"> pré-definida, pode a qualquer momento enviar, por meio de um </w:t>
-      </w:r>
-      <w:r>
-        <w:rPr>
-          <w:i/>
-          <w:lang w:val="pt-BR"/>
-        </w:rPr>
-        <w:t xml:space="preserve">software </w:t>
-      </w:r>
-      <w:r>
-        <w:rPr>
-          <w:lang w:val="pt-BR"/>
-        </w:rPr>
-        <w:t xml:space="preserve">navegador na internet, tipo Firefox, os comandos de </w:t>
-      </w:r>
-      <w:r>
-        <w:rPr>
-          <w:lang w:val="pt-BR"/>
-        </w:rPr>
-        <w:t>ligar e desligar</w:t>
-      </w:r>
-      <w:r>
-        <w:rPr>
-          <w:lang w:val="pt-BR"/>
-        </w:rPr>
-        <w:t xml:space="preserve"> o controle; permite-se, através de uma barra de rolagem informar um valor de referência para o controle ser realizado, e os valores de temperatura são mostrados já convertidos pra a escala de temperatura.</w:t>
-      </w:r>
-    </w:p>
-    <w:p>
-      <w:pPr>
-        <w:jc w:val="both"/>
-        <w:rPr>
-          <w:lang w:val="pt-BR"/>
-        </w:rPr>
-      </w:pPr>
-      <w:r>
-        <w:rPr>
-          <w:lang w:val="pt-BR"/>
-        </w:rPr>
-        <w:tab/>
-        <w:t xml:space="preserve">       A figura </w:t>
-      </w:r>
-      <w:r>
-        <w:rPr>
-          <w:lang w:val="pt-BR"/>
-        </w:rPr>
-        <w:t>6</w:t>
-      </w:r>
-      <w:r>
-        <w:rPr>
-          <w:lang w:val="pt-BR"/>
-        </w:rPr>
-        <w:t xml:space="preserve"> mostra como ficou a aparência final da nossa interface WEB.</w:t>
-      </w:r>
-    </w:p>
-    <w:p>
-      <w:pPr>
-        <w:jc w:val="both"/>
-        <w:rPr>
-          <w:lang w:val="pt-BR"/>
-        </w:rPr>
-      </w:pPr>
-    </w:p>
-    <w:p>
-      <w:pPr>
-        <w:rPr>
-          <w:lang w:val="pt-BR"/>
-        </w:rPr>
-      </w:pPr>
-      <w:r>
-        <w:rPr>
-          <w:b/>
-          <w:sz w:val="16"/>
-          <w:lang w:val="pt-BR"/>
-        </w:rPr>
-        <w:t xml:space="preserve">Figura </w:t>
-      </w:r>
-      <w:r>
-        <w:rPr>
-          <w:b/>
-          <w:sz w:val="16"/>
-          <w:lang w:val="pt-BR"/>
-        </w:rPr>
-        <w:t>6</w:t>
-      </w:r>
-      <w:r>
-        <w:rPr>
-          <w:b/>
-          <w:sz w:val="16"/>
-          <w:lang w:val="pt-BR"/>
-        </w:rPr>
-        <w:t xml:space="preserve"> – </w:t>
-      </w:r>
-      <w:r>
-        <w:rPr>
-          <w:b/>
-          <w:sz w:val="16"/>
-          <w:lang w:val="pt-BR"/>
-        </w:rPr>
-        <w:t>Comparação via MATLAB</w:t>
-      </w:r>
-    </w:p>
-    <w:p>
-      <w:pPr>
-        <w:rPr>
-          <w:lang w:val="pt-BR"/>
-        </w:rPr>
-      </w:pPr>
-      <w:r>
-        <w:rPr>
-          <w:noProof/>
-          <w:lang w:val="pt-BR" w:eastAsia="pt-BR"/>
-        </w:rPr>
-        <w:drawing>
-          <wp:inline distT="0" distB="0" distL="0" distR="0" wp14:anchorId="3FAF96AE" wp14:editId="34E1B381">
-            <wp:extent cx="2816225" cy="2121535"/>
-            <wp:effectExtent l="0" t="0" r="3175" b="0"/>
-            <wp:docPr id="8" name="Imagem 44"/>
-            <wp:cNvGraphicFramePr>
-              <a:graphicFrameLocks xmlns:a="http://schemas.openxmlformats.org/drawingml/2006/main" noChangeAspect="1"/>
-            </wp:cNvGraphicFramePr>
-            <a:graphic xmlns:a="http://schemas.openxmlformats.org/drawingml/2006/main">
-              <a:graphicData uri="http://schemas.openxmlformats.org/drawingml/2006/picture">
-                <pic:pic xmlns:pic="http://schemas.openxmlformats.org/drawingml/2006/picture">
-                  <pic:nvPicPr>
-                    <pic:cNvPr id="0" name="Imagem 44"/>
-                    <pic:cNvPicPr>
-                      <a:picLocks noChangeAspect="1" noChangeArrowheads="1"/>
-                    </pic:cNvPicPr>
-                  </pic:nvPicPr>
-                  <pic:blipFill>
-                    <a:blip r:embed="rId14" cstate="print">
-                      <a:extLst>
-                        <a:ext uri="{28A0092B-C50C-407E-A947-70E740481C1C}">
-                          <a14:useLocalDpi xmlns:a14="http://schemas.microsoft.com/office/drawing/2010/main" val="0"/>
-                        </a:ext>
-                      </a:extLst>
-                    </a:blip>
-                    <a:srcRect r="8420" b="8719"/>
-                    <a:stretch>
-                      <a:fillRect/>
-                    </a:stretch>
-                  </pic:blipFill>
-                  <pic:spPr bwMode="auto">
-                    <a:xfrm>
-                      <a:off x="0" y="0"/>
-                      <a:ext cx="2816225" cy="2121535"/>
-                    </a:xfrm>
-                    <a:prstGeom prst="rect">
-                      <a:avLst/>
-                    </a:prstGeom>
-                    <a:noFill/>
-                    <a:ln>
-                      <a:noFill/>
-                    </a:ln>
-                  </pic:spPr>
-                </pic:pic>
-              </a:graphicData>
-            </a:graphic>
-          </wp:inline>
-        </w:drawing>
-      </w:r>
-    </w:p>
-    <w:p>
-      <w:pPr>
-        <w:ind w:firstLine="426"/>
-        <w:jc w:val="left"/>
-        <w:rPr>
-          <w:sz w:val="10"/>
-          <w:lang w:val="pt-BR"/>
-        </w:rPr>
-      </w:pPr>
-      <w:r>
-        <w:rPr>
-          <w:sz w:val="10"/>
-          <w:lang w:val="pt-BR"/>
-        </w:rPr>
-        <w:t>Fonte: Autoria própria (2018).</w:t>
-      </w:r>
-    </w:p>
-    <w:p>
-      <w:pPr>
-        <w:rPr>
-          <w:lang w:val="pt-BR"/>
-        </w:rPr>
-      </w:pPr>
-    </w:p>
-    <w:p>
-      <w:pPr>
-        <w:jc w:val="both"/>
-        <w:rPr>
-          <w:lang w:val="pt-BR"/>
-        </w:rPr>
-      </w:pPr>
-    </w:p>
-    <w:p>
-      <w:pPr>
-        <w:pStyle w:val="Ttulo5"/>
-        <w:rPr>
-          <w:lang w:val="pt-BR"/>
-        </w:rPr>
-      </w:pPr>
-      <w:r>
-        <w:rPr>
-          <w:lang w:val="pt-BR"/>
-        </w:rPr>
-        <w:t>Analise dos Resultados</w:t>
-      </w:r>
-    </w:p>
-    <w:p>
-      <w:pPr>
-        <w:rPr>
-          <w:lang w:val="pt-BR"/>
-        </w:rPr>
-      </w:pPr>
-    </w:p>
-    <w:p>
-      <w:pPr>
-        <w:ind w:firstLine="1134"/>
-        <w:jc w:val="both"/>
-        <w:rPr>
-          <w:lang w:val="pt-BR"/>
-        </w:rPr>
-      </w:pPr>
-      <w:r>
-        <w:rPr>
-          <w:lang w:val="pt-BR"/>
-        </w:rPr>
-        <w:t xml:space="preserve">Foram alcançados resultados satisfatórios para todas as funções de gerenciamento que haviam sido previstas e que possíveis de serem desenvolvidas neste período. Desenvolveu-se a programação de uma plataforma com comunicação sem fio, o controle PI realizado, a parte mecânica construída para se poder aplicar o projeto e o desenvolvimento de uma plataforma </w:t>
-      </w:r>
-      <w:r>
-        <w:rPr>
-          <w:i/>
-          <w:lang w:val="pt-BR"/>
-        </w:rPr>
-        <w:t>WEB</w:t>
-      </w:r>
-      <w:r>
-        <w:rPr>
-          <w:lang w:val="pt-BR"/>
-        </w:rPr>
-        <w:t xml:space="preserve"> para o monitoramento e gerenciamento do processo.</w:t>
-      </w:r>
-    </w:p>
-    <w:p>
-      <w:pPr>
-        <w:ind w:firstLine="720"/>
-        <w:jc w:val="both"/>
-        <w:rPr>
-          <w:lang w:val="pt-BR"/>
-        </w:rPr>
-      </w:pPr>
-      <w:r>
-        <w:rPr>
-          <w:lang w:val="pt-BR"/>
-        </w:rPr>
-        <w:t>Foram obtidos valores de temperatura controlados dentro do esperado, onde o erro de regime permanente foi de até 10% e com uma boa estabilização da temperatura desejada, com uma rampa de subida rápida,</w:t>
-      </w:r>
-      <w:r>
-        <w:rPr>
-          <w:lang w:val="pt-BR"/>
-        </w:rPr>
-        <w:t xml:space="preserve"> como mostra a figura 7,</w:t>
-      </w:r>
-      <w:r>
-        <w:rPr>
-          <w:lang w:val="pt-BR"/>
-        </w:rPr>
-        <w:t xml:space="preserve"> mesmo com o projeto sofrendo interferências com </w:t>
-      </w:r>
-      <w:r>
-        <w:rPr>
-          <w:lang w:val="pt-BR"/>
-        </w:rPr>
-        <w:lastRenderedPageBreak/>
-        <w:t>as temperaturas do meio ambiente, por não se encontrar em um ambiente isolado termicamente.</w:t>
-      </w:r>
-    </w:p>
-    <w:p>
-      <w:pPr>
-        <w:jc w:val="both"/>
-        <w:rPr>
-          <w:lang w:val="pt-BR"/>
-        </w:rPr>
-      </w:pPr>
-    </w:p>
-    <w:p>
-      <w:pPr>
-        <w:rPr>
-          <w:lang w:val="pt-BR"/>
-        </w:rPr>
-      </w:pPr>
-      <w:proofErr w:type="gramStart"/>
-      <w:r>
-        <w:rPr>
-          <w:b/>
-          <w:sz w:val="16"/>
-          <w:lang w:val="pt-BR"/>
-        </w:rPr>
-        <w:t xml:space="preserve">Figura </w:t>
-      </w:r>
-      <w:r>
-        <w:rPr>
-          <w:b/>
-          <w:sz w:val="16"/>
-          <w:lang w:val="pt-BR"/>
-        </w:rPr>
-        <w:t>7</w:t>
-      </w:r>
-      <w:r>
-        <w:rPr>
-          <w:b/>
-          <w:sz w:val="16"/>
-          <w:lang w:val="pt-BR"/>
-        </w:rPr>
-        <w:t xml:space="preserve"> – </w:t>
-      </w:r>
-      <w:r>
-        <w:rPr>
-          <w:b/>
-          <w:sz w:val="16"/>
-          <w:lang w:val="pt-BR"/>
-        </w:rPr>
-        <w:t>Gráfico</w:t>
-      </w:r>
-      <w:proofErr w:type="gramEnd"/>
-      <w:r>
-        <w:rPr>
-          <w:b/>
-          <w:sz w:val="16"/>
-          <w:lang w:val="pt-BR"/>
-        </w:rPr>
-        <w:t xml:space="preserve"> resposta final</w:t>
-      </w:r>
-    </w:p>
-    <w:p>
-      <w:r>
-        <w:rPr>
-          <w:noProof/>
-          <w:lang w:val="pt-BR" w:eastAsia="pt-BR"/>
-        </w:rPr>
-        <w:t xml:space="preserve"> </w:t>
-      </w:r>
-      <w:r>
-        <w:rPr>
-          <w:noProof/>
-          <w:lang w:val="pt-BR" w:eastAsia="pt-BR"/>
-        </w:rPr>
-        <w:drawing>
-          <wp:inline distT="0" distB="0" distL="0" distR="0" wp14:anchorId="4E347670" wp14:editId="78EAB1F2">
-            <wp:extent cx="2472690" cy="1331595"/>
-            <wp:effectExtent l="0" t="0" r="3810" b="1905"/>
-            <wp:docPr id="9" name="Imagem 37"/>
-            <wp:cNvGraphicFramePr>
-              <a:graphicFrameLocks xmlns:a="http://schemas.openxmlformats.org/drawingml/2006/main" noChangeAspect="1"/>
-            </wp:cNvGraphicFramePr>
-            <a:graphic xmlns:a="http://schemas.openxmlformats.org/drawingml/2006/main">
-              <a:graphicData uri="http://schemas.openxmlformats.org/drawingml/2006/picture">
-                <pic:pic xmlns:pic="http://schemas.openxmlformats.org/drawingml/2006/picture">
-                  <pic:nvPicPr>
-                    <pic:cNvPr id="0" name="Imagem 37"/>
-                    <pic:cNvPicPr>
-                      <a:picLocks noChangeAspect="1" noChangeArrowheads="1"/>
-                    </pic:cNvPicPr>
-                  </pic:nvPicPr>
-                  <pic:blipFill>
-                    <a:blip r:embed="rId15">
-                      <a:extLst>
-                        <a:ext uri="{28A0092B-C50C-407E-A947-70E740481C1C}">
-                          <a14:useLocalDpi xmlns:a14="http://schemas.microsoft.com/office/drawing/2010/main" val="0"/>
-                        </a:ext>
-                      </a:extLst>
-                    </a:blip>
-                    <a:srcRect/>
-                    <a:stretch>
-                      <a:fillRect/>
-                    </a:stretch>
-                  </pic:blipFill>
-                  <pic:spPr bwMode="auto">
-                    <a:xfrm>
-                      <a:off x="0" y="0"/>
-                      <a:ext cx="2472690" cy="1331595"/>
-                    </a:xfrm>
-                    <a:prstGeom prst="rect">
-                      <a:avLst/>
-                    </a:prstGeom>
-                    <a:noFill/>
-                    <a:ln>
-                      <a:noFill/>
-                    </a:ln>
-                  </pic:spPr>
-                </pic:pic>
-              </a:graphicData>
-            </a:graphic>
-          </wp:inline>
-        </w:drawing>
-      </w:r>
-    </w:p>
-    <w:p>
-      <w:pPr>
-        <w:ind w:firstLine="567"/>
-        <w:jc w:val="left"/>
-        <w:rPr>
-          <w:sz w:val="10"/>
-          <w:lang w:val="pt-BR"/>
-        </w:rPr>
-      </w:pPr>
-      <w:r>
-        <w:rPr>
-          <w:sz w:val="10"/>
-          <w:lang w:val="pt-BR"/>
-        </w:rPr>
-        <w:t>Fonte: Autoria própria (2018).</w:t>
-      </w:r>
-    </w:p>
-    <w:p>
-      <w:pPr>
-        <w:ind w:firstLine="1134"/>
-        <w:rPr>
-          <w:lang w:val="pt-BR"/>
-        </w:rPr>
-      </w:pPr>
-    </w:p>
-    <w:p>
-      <w:pPr>
-        <w:pStyle w:val="Ttulo5"/>
-        <w:rPr>
-          <w:lang w:val="pt-BR"/>
-        </w:rPr>
-      </w:pPr>
-      <w:r>
-        <w:rPr>
-          <w:lang w:val="pt-BR"/>
-        </w:rPr>
-        <w:t>Conclusão</w:t>
-      </w:r>
-    </w:p>
-    <w:p>
-      <w:pPr>
-        <w:ind w:firstLine="1134"/>
-        <w:jc w:val="both"/>
-        <w:rPr>
-          <w:lang w:val="pt-BR"/>
-        </w:rPr>
-      </w:pPr>
-      <w:r>
-        <w:rPr>
-          <w:lang w:val="pt-BR"/>
-        </w:rPr>
-        <w:t xml:space="preserve">Didaticamente, foi interessante esse desenvolvimento porque foram utilizados </w:t>
-      </w:r>
-      <w:proofErr w:type="spellStart"/>
-      <w:r>
-        <w:rPr>
-          <w:lang w:val="pt-BR"/>
-        </w:rPr>
-        <w:t>microcontroladores</w:t>
-      </w:r>
-      <w:proofErr w:type="spellEnd"/>
-      <w:r>
-        <w:rPr>
-          <w:lang w:val="pt-BR"/>
-        </w:rPr>
-        <w:t>, foi desenvolvido o controle de um sistema que foi necessário passar por uma série de testes e levantamentos de dados para se conseguir chegar até a função de transferência do sistema.</w:t>
-      </w:r>
-    </w:p>
-    <w:p>
-      <w:pPr>
-        <w:ind w:firstLine="1134"/>
-        <w:jc w:val="both"/>
-        <w:rPr>
-          <w:lang w:val="pt-BR"/>
-        </w:rPr>
-      </w:pPr>
-      <w:r>
-        <w:rPr>
-          <w:lang w:val="pt-BR"/>
-        </w:rPr>
-        <w:t xml:space="preserve">Foi necessária uma busca por uma forma de desenvolver uma página para a comunicação e interação do usuário com o sistema, de forma fácil e eficiente, tudo isso sem o conhecimento prévio em desenvolvimento </w:t>
-      </w:r>
-      <w:r>
-        <w:rPr>
-          <w:i/>
-          <w:lang w:val="pt-BR"/>
-        </w:rPr>
-        <w:t xml:space="preserve">WEB </w:t>
-      </w:r>
-      <w:r>
-        <w:rPr>
-          <w:lang w:val="pt-BR"/>
-        </w:rPr>
-        <w:t xml:space="preserve">e conseguir realizar a integração dela com o sistema. </w:t>
-      </w:r>
-    </w:p>
-    <w:p>
-      <w:pPr>
-        <w:ind w:firstLine="1134"/>
-        <w:jc w:val="both"/>
-        <w:rPr>
-          <w:lang w:val="pt-BR"/>
-        </w:rPr>
-      </w:pPr>
-      <w:r>
-        <w:rPr>
-          <w:lang w:val="pt-BR"/>
-        </w:rPr>
-        <w:t>Por fim, como melhorias, poderia ser adicionada uma forma de resfriamento do processo, fazendo também que o mesmo pudesse ser controlado automaticamente. Também a construção de uma espécie de recipiente isolado onde o mesmo pudesse ficar, para resolver o problema da interferência de temperatura do ambiente aonde se encontra, podendo melhorar os resultados de controle de temperatura. E também, pode-se trabalhar com um servidor de dados que armazene os dados em banco de dados, para registro e analise de comportamento da temperatura ao longo do tempo.</w:t>
-      </w:r>
-    </w:p>
-    <w:p>
-      <w:pPr>
-        <w:ind w:firstLine="1134"/>
-        <w:jc w:val="both"/>
-        <w:rPr>
-          <w:lang w:val="pt-BR"/>
-        </w:rPr>
       </w:pPr>
     </w:p>
     <w:p>
@@ -3225,6 +1877,17 @@
           <w:kern w:val="0"/>
           <w:sz w:val="20"/>
           <w:szCs w:val="20"/>
+          <w:lang w:eastAsia="x-none" w:bidi="ar-SA"/>
+        </w:rPr>
+        <w:t xml:space="preserve">[1] </w:t>
+      </w:r>
+      <w:r>
+        <w:rPr>
+          <w:rFonts w:ascii="Times New Roman" w:hAnsi="Times New Roman" w:cs="Times New Roman"/>
+          <w:spacing w:val="-1"/>
+          <w:kern w:val="0"/>
+          <w:sz w:val="20"/>
+          <w:szCs w:val="20"/>
           <w:lang w:val="x-none" w:eastAsia="x-none" w:bidi="ar-SA"/>
         </w:rPr>
         <w:t xml:space="preserve">NODEMCU. </w:t>
@@ -3251,19 +1914,7 @@
           <w:szCs w:val="20"/>
           <w:lang w:val="x-none" w:eastAsia="x-none" w:bidi="ar-SA"/>
         </w:rPr>
-        <w:t xml:space="preserve">. Publicação Eletrônica, 2020. Disponível em: </w:t>
-      </w:r>
-      <w:r>
-        <w:rPr>
-          <w:rFonts w:ascii="Times New Roman" w:hAnsi="Times New Roman" w:cs="Times New Roman"/>
-          <w:spacing w:val="-1"/>
-          <w:kern w:val="0"/>
-          <w:sz w:val="20"/>
-          <w:szCs w:val="20"/>
-          <w:lang w:val="x-none" w:eastAsia="x-none" w:bidi="ar-SA"/>
-        </w:rPr>
-        <w:lastRenderedPageBreak/>
-        <w:t>https://www.nodemcu.com/index_en.html Acesso em: 08 de abril de 2020.</w:t>
+        <w:t>. Publicação Eletrônica, 2020. Disponível em: https://www.nodemcu.com/index_en.html Acesso em: 08 de abril de 2020.</w:t>
       </w:r>
     </w:p>
     <w:p>
@@ -3274,9 +1925,9 @@
           <w:lang w:val="x-none" w:eastAsia="x-none"/>
         </w:rPr>
       </w:pPr>
-      <w:bookmarkStart w:id="1" w:name="_Ref531192688"/>
-    </w:p>
-    <w:bookmarkEnd w:id="1"/>
+      <w:bookmarkStart w:id="10" w:name="_Ref531192688"/>
+    </w:p>
+    <w:bookmarkEnd w:id="10"/>
     <w:p>
       <w:pPr>
         <w:pStyle w:val="PargrafodaLista"/>
@@ -3305,6 +1956,17 @@
           <w:spacing w:val="-1"/>
           <w:sz w:val="20"/>
           <w:szCs w:val="20"/>
+          <w:lang w:eastAsia="x-none"/>
+        </w:rPr>
+        <w:lastRenderedPageBreak/>
+        <w:t xml:space="preserve">[2] </w:t>
+      </w:r>
+      <w:r>
+        <w:rPr>
+          <w:rFonts w:ascii="Times New Roman" w:hAnsi="Times New Roman" w:cs="Times New Roman"/>
+          <w:spacing w:val="-1"/>
+          <w:sz w:val="20"/>
+          <w:szCs w:val="20"/>
           <w:lang w:val="x-none" w:eastAsia="x-none"/>
         </w:rPr>
         <w:t xml:space="preserve">ANALOG DEVICES. </w:t>
@@ -3357,6 +2019,16 @@
           <w:spacing w:val="-1"/>
           <w:sz w:val="20"/>
           <w:szCs w:val="20"/>
+          <w:lang w:eastAsia="x-none"/>
+        </w:rPr>
+        <w:t xml:space="preserve">[3] </w:t>
+      </w:r>
+      <w:r>
+        <w:rPr>
+          <w:rFonts w:ascii="Times New Roman" w:hAnsi="Times New Roman" w:cs="Times New Roman"/>
+          <w:spacing w:val="-1"/>
+          <w:sz w:val="20"/>
+          <w:szCs w:val="20"/>
           <w:lang w:val="x-none" w:eastAsia="x-none"/>
         </w:rPr>
         <w:t xml:space="preserve">AWS. </w:t>
@@ -3427,9 +2099,9 @@
         </w:rPr>
         <w:t xml:space="preserve"> DynamoDB? Publicação Eletrônica, 2020. Disponível em: https://docs.aws.amazon.com/amazondynamodb/latest/developerguide/Introduction.html Acesso em: 08 de abril de 2020.</w:t>
       </w:r>
-      <w:bookmarkStart w:id="2" w:name="_Ref531192735"/>
-    </w:p>
-    <w:bookmarkEnd w:id="2"/>
+      <w:bookmarkStart w:id="11" w:name="_Ref531192735"/>
+    </w:p>
+    <w:bookmarkEnd w:id="11"/>
     <w:p>
       <w:pPr>
         <w:pStyle w:val="PargrafodaLista"/>
@@ -3459,6 +2131,17 @@
           <w:spacing w:val="-1"/>
           <w:sz w:val="20"/>
           <w:szCs w:val="20"/>
+          <w:lang w:eastAsia="x-none"/>
+        </w:rPr>
+        <w:t xml:space="preserve">[4] </w:t>
+      </w:r>
+      <w:r>
+        <w:rPr>
+          <w:rFonts w:ascii="Times New Roman" w:hAnsi="Times New Roman" w:cs="Times New Roman"/>
+          <w:iCs/>
+          <w:spacing w:val="-1"/>
+          <w:sz w:val="20"/>
+          <w:szCs w:val="20"/>
           <w:lang w:val="x-none" w:eastAsia="x-none"/>
         </w:rPr>
         <w:t>AWS. PHP e DynamoDB. Publicação Eletrônica, 2020. Disponível em: https://docs.aws.amazon.com/pt_br/amazondynamodb/latest/developerguide/GettingStarted.PHP.html Acesso em: 08 de abril de 2020.</w:t>
@@ -3489,6 +2172,16 @@
           <w:spacing w:val="-1"/>
           <w:sz w:val="20"/>
           <w:szCs w:val="20"/>
+          <w:lang w:eastAsia="x-none"/>
+        </w:rPr>
+        <w:t xml:space="preserve">[5] </w:t>
+      </w:r>
+      <w:r>
+        <w:rPr>
+          <w:rFonts w:ascii="Times New Roman" w:hAnsi="Times New Roman" w:cs="Times New Roman"/>
+          <w:spacing w:val="-1"/>
+          <w:sz w:val="20"/>
+          <w:szCs w:val="20"/>
           <w:lang w:val="x-none" w:eastAsia="x-none"/>
         </w:rPr>
         <w:t xml:space="preserve">AWS. Documentação do </w:t>
@@ -3587,6 +2280,16 @@
           <w:spacing w:val="-1"/>
           <w:sz w:val="20"/>
           <w:szCs w:val="20"/>
+          <w:lang w:eastAsia="x-none"/>
+        </w:rPr>
+        <w:t xml:space="preserve">[6] </w:t>
+      </w:r>
+      <w:r>
+        <w:rPr>
+          <w:rFonts w:ascii="Times New Roman" w:hAnsi="Times New Roman" w:cs="Times New Roman"/>
+          <w:spacing w:val="-1"/>
+          <w:sz w:val="20"/>
+          <w:szCs w:val="20"/>
           <w:lang w:val="x-none" w:eastAsia="x-none"/>
         </w:rPr>
         <w:t xml:space="preserve">AWS. </w:t>
@@ -3662,6 +2365,17 @@
           <w:spacing w:val="-1"/>
           <w:sz w:val="20"/>
           <w:szCs w:val="20"/>
+          <w:lang w:eastAsia="x-none"/>
+        </w:rPr>
+        <w:t xml:space="preserve">[7] </w:t>
+      </w:r>
+      <w:r>
+        <w:rPr>
+          <w:rFonts w:ascii="Times New Roman" w:hAnsi="Times New Roman" w:cs="Times New Roman"/>
+          <w:iCs/>
+          <w:spacing w:val="-1"/>
+          <w:sz w:val="20"/>
+          <w:szCs w:val="20"/>
           <w:lang w:val="x-none" w:eastAsia="x-none"/>
         </w:rPr>
         <w:t xml:space="preserve">AWS. </w:t>
@@ -3855,6 +2569,18 @@
           <w:lang w:val="x-none" w:eastAsia="x-none"/>
         </w:rPr>
       </w:pPr>
+      <w:r>
+        <w:rPr>
+          <w:rFonts w:eastAsia="Batang"/>
+          <w:iCs/>
+          <w:noProof w:val="0"/>
+          <w:spacing w:val="-1"/>
+          <w:sz w:val="20"/>
+          <w:szCs w:val="20"/>
+          <w:lang w:val="pt-BR" w:eastAsia="x-none"/>
+        </w:rPr>
+        <w:t xml:space="preserve">[8] </w:t>
+      </w:r>
       <w:proofErr w:type="spellStart"/>
       <w:r>
         <w:rPr>
@@ -4712,6 +3438,7 @@
         <w:strike w:val="0"/>
         <w:dstrike w:val="0"/>
         <w:vanish w:val="0"/>
+        <w:color w:val="000000"/>
         <w:sz w:val="16"/>
         <w:szCs w:val="16"/>
         <w:vertAlign w:val="superscript"/>
@@ -4723,11 +3450,6 @@
           <w14:prstDash w14:val="solid"/>
           <w14:bevel/>
         </w14:textOutline>
-        <w14:textFill>
-          <w14:solidFill>
-            <w14:srgbClr w14:val="000000"/>
-          </w14:solidFill>
-        </w14:textFill>
       </w:rPr>
     </w:lvl>
     <w:lvl w:ilvl="1" w:tplc="04090019">
@@ -6181,7 +4903,7 @@
     <w:lsdException w:name="heading 7" w:semiHidden="1" w:unhideWhenUsed="1" w:qFormat="1"/>
     <w:lsdException w:name="heading 8" w:semiHidden="1" w:unhideWhenUsed="1" w:qFormat="1"/>
     <w:lsdException w:name="heading 9" w:semiHidden="1" w:unhideWhenUsed="1" w:qFormat="1"/>
-    <w:lsdException w:name="caption" w:semiHidden="1" w:unhideWhenUsed="1" w:qFormat="1"/>
+    <w:lsdException w:name="caption" w:semiHidden="1" w:uiPriority="35" w:unhideWhenUsed="1" w:qFormat="1"/>
     <w:lsdException w:name="Title" w:qFormat="1"/>
     <w:lsdException w:name="Subtitle" w:qFormat="1"/>
     <w:lsdException w:name="Hyperlink" w:uiPriority="99"/>
@@ -6351,7 +5073,7 @@
       <w:jc w:val="center"/>
     </w:pPr>
     <w:rPr>
-      <w:lang w:val="en-US" w:eastAsia="en-US"/>
+      <w:lang w:eastAsia="en-US"/>
     </w:rPr>
   </w:style>
   <w:style w:type="paragraph" w:styleId="Ttulo1">
@@ -6473,6 +5195,7 @@
   <w:style w:type="character" w:default="1" w:styleId="Fontepargpadro">
     <w:name w:val="Default Paragraph Font"/>
     <w:uiPriority w:val="1"/>
+    <w:semiHidden/>
     <w:unhideWhenUsed/>
   </w:style>
   <w:style w:type="table" w:default="1" w:styleId="Tabelanormal">
@@ -6816,7 +5539,7 @@
       <w:kern w:val="24"/>
       <w:sz w:val="24"/>
       <w:szCs w:val="24"/>
-      <w:lang w:val="pt-BR" w:eastAsia="zh-CN" w:bidi="hi-IN"/>
+      <w:lang w:eastAsia="zh-CN" w:bidi="hi-IN"/>
     </w:rPr>
   </w:style>
   <w:style w:type="character" w:styleId="Hyperlink">
@@ -6847,7 +5570,7 @@
       <w:kern w:val="24"/>
       <w:sz w:val="24"/>
       <w:szCs w:val="21"/>
-      <w:lang w:val="pt-BR" w:eastAsia="zh-CN" w:bidi="hi-IN"/>
+      <w:lang w:eastAsia="zh-CN" w:bidi="hi-IN"/>
     </w:rPr>
   </w:style>
   <w:style w:type="character" w:styleId="CitaoHTML">
@@ -6877,6 +5600,7 @@
   <w:style w:type="paragraph" w:styleId="Legenda">
     <w:name w:val="caption"/>
     <w:basedOn w:val="Normal"/>
+    <w:uiPriority w:val="35"/>
     <w:qFormat/>
     <w:rsid w:val="00182AE9"/>
     <w:pPr>
@@ -6890,7 +5614,7 @@
       <w:iCs/>
       <w:kern w:val="24"/>
       <w:szCs w:val="24"/>
-      <w:lang w:val="pt-BR" w:eastAsia="zh-CN" w:bidi="hi-IN"/>
+      <w:lang w:eastAsia="zh-CN" w:bidi="hi-IN"/>
     </w:rPr>
   </w:style>
   <w:style w:type="paragraph" w:styleId="Textodebalo">
@@ -6941,7 +5665,7 @@
     <w:lsdException w:name="heading 7" w:semiHidden="1" w:unhideWhenUsed="1" w:qFormat="1"/>
     <w:lsdException w:name="heading 8" w:semiHidden="1" w:unhideWhenUsed="1" w:qFormat="1"/>
     <w:lsdException w:name="heading 9" w:semiHidden="1" w:unhideWhenUsed="1" w:qFormat="1"/>
-    <w:lsdException w:name="caption" w:semiHidden="1" w:unhideWhenUsed="1" w:qFormat="1"/>
+    <w:lsdException w:name="caption" w:semiHidden="1" w:uiPriority="35" w:unhideWhenUsed="1" w:qFormat="1"/>
     <w:lsdException w:name="Title" w:qFormat="1"/>
     <w:lsdException w:name="Subtitle" w:qFormat="1"/>
     <w:lsdException w:name="Hyperlink" w:uiPriority="99"/>
@@ -7111,7 +5835,7 @@
       <w:jc w:val="center"/>
     </w:pPr>
     <w:rPr>
-      <w:lang w:val="en-US" w:eastAsia="en-US"/>
+      <w:lang w:eastAsia="en-US"/>
     </w:rPr>
   </w:style>
   <w:style w:type="paragraph" w:styleId="Ttulo1">
@@ -7233,6 +5957,7 @@
   <w:style w:type="character" w:default="1" w:styleId="Fontepargpadro">
     <w:name w:val="Default Paragraph Font"/>
     <w:uiPriority w:val="1"/>
+    <w:semiHidden/>
     <w:unhideWhenUsed/>
   </w:style>
   <w:style w:type="table" w:default="1" w:styleId="Tabelanormal">
@@ -7576,7 +6301,7 @@
       <w:kern w:val="24"/>
       <w:sz w:val="24"/>
       <w:szCs w:val="24"/>
-      <w:lang w:val="pt-BR" w:eastAsia="zh-CN" w:bidi="hi-IN"/>
+      <w:lang w:eastAsia="zh-CN" w:bidi="hi-IN"/>
     </w:rPr>
   </w:style>
   <w:style w:type="character" w:styleId="Hyperlink">
@@ -7607,7 +6332,7 @@
       <w:kern w:val="24"/>
       <w:sz w:val="24"/>
       <w:szCs w:val="21"/>
-      <w:lang w:val="pt-BR" w:eastAsia="zh-CN" w:bidi="hi-IN"/>
+      <w:lang w:eastAsia="zh-CN" w:bidi="hi-IN"/>
     </w:rPr>
   </w:style>
   <w:style w:type="character" w:styleId="CitaoHTML">
@@ -7637,6 +6362,7 @@
   <w:style w:type="paragraph" w:styleId="Legenda">
     <w:name w:val="caption"/>
     <w:basedOn w:val="Normal"/>
+    <w:uiPriority w:val="35"/>
     <w:qFormat/>
     <w:rsid w:val="00182AE9"/>
     <w:pPr>
@@ -7650,7 +6376,7 @@
       <w:iCs/>
       <w:kern w:val="24"/>
       <w:szCs w:val="24"/>
-      <w:lang w:val="pt-BR" w:eastAsia="zh-CN" w:bidi="hi-IN"/>
+      <w:lang w:eastAsia="zh-CN" w:bidi="hi-IN"/>
     </w:rPr>
   </w:style>
   <w:style w:type="paragraph" w:styleId="Textodebalo">
@@ -7979,7 +6705,7 @@
 </file>
 
 <file path=customXml/itemProps1.xml><?xml version="1.0" encoding="utf-8"?>
-<ds:datastoreItem xmlns:ds="http://schemas.openxmlformats.org/officeDocument/2006/customXml" ds:itemID="{37E5565F-4319-4582-BF6F-3E3164758E96}">
+<ds:datastoreItem xmlns:ds="http://schemas.openxmlformats.org/officeDocument/2006/customXml" ds:itemID="{180264E9-293B-4276-8764-57701B699D90}">
   <ds:schemaRefs>
     <ds:schemaRef ds:uri="http://schemas.openxmlformats.org/officeDocument/2006/bibliography"/>
   </ds:schemaRefs>

</xml_diff>